<commit_message>
Created Work Break down structure report
</commit_message>
<xml_diff>
--- a/Project_code.docx
+++ b/Project_code.docx
@@ -92,7 +92,140 @@
         <w:t xml:space="preserve">2024-02-18</w:t>
       </w:r>
     </w:p>
-    <w:bookmarkStart w:id="22" w:name="explain-the-dataset"/>
+    <w:bookmarkStart w:id="24" w:name="work-break-down"/>
+    <w:p>
+      <w:pPr>
+        <w:pStyle w:val="Heading1"/>
+      </w:pPr>
+      <w:r>
+        <w:t xml:space="preserve">Work break down:</w:t>
+      </w:r>
+    </w:p>
+    <w:bookmarkStart w:id="21" w:name="kevin"/>
+    <w:p>
+      <w:pPr>
+        <w:pStyle w:val="Heading3"/>
+      </w:pPr>
+      <w:r>
+        <w:t xml:space="preserve">Kevin</w:t>
+      </w:r>
+    </w:p>
+    <w:p>
+      <w:pPr>
+        <w:numPr>
+          <w:ilvl w:val="0"/>
+          <w:numId w:val="1001"/>
+        </w:numPr>
+        <w:pStyle w:val="Compact"/>
+      </w:pPr>
+      <w:r>
+        <w:t xml:space="preserve">Create shared Rmd file and combined code from team members.</w:t>
+      </w:r>
+      <w:r>
+        <w:t xml:space="preserve"> </w:t>
+      </w:r>
+      <w:hyperlink r:id="rId20">
+        <w:r>
+          <w:rPr>
+            <w:rStyle w:val="Hyperlink"/>
+          </w:rPr>
+          <w:t xml:space="preserve">GitHub Repository</w:t>
+        </w:r>
+      </w:hyperlink>
+    </w:p>
+    <w:p>
+      <w:pPr>
+        <w:numPr>
+          <w:ilvl w:val="0"/>
+          <w:numId w:val="1001"/>
+        </w:numPr>
+        <w:pStyle w:val="Compact"/>
+      </w:pPr>
+      <w:r>
+        <w:t xml:space="preserve">Created Report using Rmd ( Not much work, Started Rmd to be well formated for word).</w:t>
+      </w:r>
+    </w:p>
+    <w:p>
+      <w:pPr>
+        <w:numPr>
+          <w:ilvl w:val="0"/>
+          <w:numId w:val="1001"/>
+        </w:numPr>
+        <w:pStyle w:val="Compact"/>
+      </w:pPr>
+      <w:r>
+        <w:t xml:space="preserve">Created Graph 4 and Graph 5 6.</w:t>
+      </w:r>
+    </w:p>
+    <w:bookmarkEnd w:id="21"/>
+    <w:bookmarkStart w:id="22" w:name="clarisse"/>
+    <w:p>
+      <w:pPr>
+        <w:pStyle w:val="Heading3"/>
+      </w:pPr>
+      <w:r>
+        <w:t xml:space="preserve">Clarisse</w:t>
+      </w:r>
+    </w:p>
+    <w:p>
+      <w:pPr>
+        <w:numPr>
+          <w:ilvl w:val="0"/>
+          <w:numId w:val="1002"/>
+        </w:numPr>
+      </w:pPr>
+      <w:r>
+        <w:t xml:space="preserve">Created Graph 1, 2.</w:t>
+      </w:r>
+    </w:p>
+    <w:p>
+      <w:pPr>
+        <w:numPr>
+          <w:ilvl w:val="0"/>
+          <w:numId w:val="1002"/>
+        </w:numPr>
+      </w:pPr>
+      <w:r>
+        <w:t xml:space="preserve">Worked on PPT.</w:t>
+      </w:r>
+    </w:p>
+    <w:bookmarkEnd w:id="22"/>
+    <w:bookmarkStart w:id="23" w:name="mayank"/>
+    <w:p>
+      <w:pPr>
+        <w:pStyle w:val="Heading3"/>
+      </w:pPr>
+      <w:r>
+        <w:t xml:space="preserve">Mayank</w:t>
+      </w:r>
+    </w:p>
+    <w:p>
+      <w:pPr>
+        <w:numPr>
+          <w:ilvl w:val="0"/>
+          <w:numId w:val="1003"/>
+        </w:numPr>
+        <w:pStyle w:val="Compact"/>
+      </w:pPr>
+      <w:r>
+        <w:t xml:space="preserve">Created Graph 3.</w:t>
+      </w:r>
+    </w:p>
+    <w:p>
+      <w:pPr>
+        <w:numPr>
+          <w:ilvl w:val="0"/>
+          <w:numId w:val="1003"/>
+        </w:numPr>
+        <w:pStyle w:val="Compact"/>
+      </w:pPr>
+      <w:r>
+        <w:t xml:space="preserve">Created Worked on PPT</w:t>
+      </w:r>
+    </w:p>
+    <w:bookmarkEnd w:id="23"/>
+    <w:bookmarkEnd w:id="24"/>
+    <w:bookmarkStart w:id="27" w:name="explain-the-dataset"/>
     <w:p>
       <w:pPr>
         <w:pStyle w:val="Heading1"/>
@@ -106,18 +239,12 @@
         <w:pStyle w:val="FirstParagraph"/>
       </w:pPr>
       <w:r>
-        <w:t xml:space="preserve">The dataset is a travel insurance dataset. It contains information travelers and whether they purchased travel insurance or not and other information (age, income, Employment, etc). The dataset contains 10 columns and 1986 rows of information.</w:t>
+        <w:t xml:space="preserve">The dataset is a travel insurance dataset. It contains information travelers and whether they purchased travel insurance or not and other information (age, income, Employment, etc). The dataset contains 10 columns and 1986 rows of information. -</w:t>
       </w:r>
       <w:r>
         <w:t xml:space="preserve"> </w:t>
       </w:r>
-      <w:r>
-        <w:t xml:space="preserve">-</w:t>
-      </w:r>
-      <w:r>
-        <w:t xml:space="preserve"> </w:t>
-      </w:r>
-      <w:hyperlink r:id="rId20">
+      <w:hyperlink r:id="rId25">
         <w:r>
           <w:rPr>
             <w:rStyle w:val="Hyperlink"/>
@@ -126,7 +253,7 @@
         </w:r>
       </w:hyperlink>
     </w:p>
-    <w:bookmarkStart w:id="21" w:name="the-columns-are"/>
+    <w:bookmarkStart w:id="26" w:name="the-columns-are"/>
     <w:p>
       <w:pPr>
         <w:pStyle w:val="Heading3"/>
@@ -270,15 +397,815 @@
         <w:t xml:space="preserve">- Did The Customer Buy Travel Insurance Package During Introductory Offering Held In The Year 2019.</w:t>
       </w:r>
     </w:p>
-    <w:bookmarkEnd w:id="21"/>
-    <w:bookmarkEnd w:id="22"/>
-    <w:bookmarkStart w:id="24" w:name="load-the-dataset"/>
+    <w:bookmarkEnd w:id="26"/>
+    <w:bookmarkEnd w:id="27"/>
+    <w:bookmarkStart w:id="29" w:name="load-the-dataset"/>
     <w:p>
       <w:pPr>
         <w:pStyle w:val="Heading1"/>
       </w:pPr>
       <w:r>
         <w:t xml:space="preserve">Load the Dataset</w:t>
+      </w:r>
+    </w:p>
+    <w:p>
+      <w:pPr>
+        <w:pStyle w:val="SourceCode"/>
+      </w:pPr>
+      <w:r>
+        <w:rPr>
+          <w:rStyle w:val="NormalTok"/>
+        </w:rPr>
+        <w:t xml:space="preserve">data </w:t>
+      </w:r>
+      <w:r>
+        <w:rPr>
+          <w:rStyle w:val="OtherTok"/>
+        </w:rPr>
+        <w:t xml:space="preserve">=</w:t>
+      </w:r>
+      <w:r>
+        <w:rPr>
+          <w:rStyle w:val="NormalTok"/>
+        </w:rPr>
+        <w:t xml:space="preserve"> </w:t>
+      </w:r>
+      <w:r>
+        <w:rPr>
+          <w:rStyle w:val="FunctionTok"/>
+        </w:rPr>
+        <w:t xml:space="preserve">read.csv</w:t>
+      </w:r>
+      <w:r>
+        <w:rPr>
+          <w:rStyle w:val="NormalTok"/>
+        </w:rPr>
+        <w:t xml:space="preserve">(</w:t>
+      </w:r>
+      <w:r>
+        <w:rPr>
+          <w:rStyle w:val="StringTok"/>
+        </w:rPr>
+        <w:t xml:space="preserve">"./TravelInsurancePrediction.csv"</w:t>
+      </w:r>
+      <w:r>
+        <w:rPr>
+          <w:rStyle w:val="NormalTok"/>
+        </w:rPr>
+        <w:t xml:space="preserve">)</w:t>
+      </w:r>
+      <w:r>
+        <w:br/>
+      </w:r>
+      <w:r>
+        <w:rPr>
+          <w:rStyle w:val="CommentTok"/>
+        </w:rPr>
+        <w:t xml:space="preserve">#knitr::kable(head(data), caption = "Table 1: First 6 Rows of the Dataset")</w:t>
+      </w:r>
+      <w:r>
+        <w:br/>
+      </w:r>
+      <w:r>
+        <w:rPr>
+          <w:rStyle w:val="CommentTok"/>
+        </w:rPr>
+        <w:t xml:space="preserve"># colnames(data)</w:t>
+      </w:r>
+      <w:r>
+        <w:br/>
+      </w:r>
+      <w:r>
+        <w:rPr>
+          <w:rStyle w:val="FunctionTok"/>
+        </w:rPr>
+        <w:t xml:space="preserve">library</w:t>
+      </w:r>
+      <w:r>
+        <w:rPr>
+          <w:rStyle w:val="NormalTok"/>
+        </w:rPr>
+        <w:t xml:space="preserve">(flextable)</w:t>
+      </w:r>
+      <w:r>
+        <w:br/>
+      </w:r>
+      <w:r>
+        <w:rPr>
+          <w:rStyle w:val="FunctionTok"/>
+        </w:rPr>
+        <w:t xml:space="preserve">library</w:t>
+      </w:r>
+      <w:r>
+        <w:rPr>
+          <w:rStyle w:val="NormalTok"/>
+        </w:rPr>
+        <w:t xml:space="preserve">(ggplot2)</w:t>
+      </w:r>
+      <w:r>
+        <w:br/>
+      </w:r>
+      <w:r>
+        <w:rPr>
+          <w:rStyle w:val="FunctionTok"/>
+        </w:rPr>
+        <w:t xml:space="preserve">library</w:t>
+      </w:r>
+      <w:r>
+        <w:rPr>
+          <w:rStyle w:val="NormalTok"/>
+        </w:rPr>
+        <w:t xml:space="preserve">(reshape2)</w:t>
+      </w:r>
+      <w:r>
+        <w:br/>
+      </w:r>
+      <w:r>
+        <w:br/>
+      </w:r>
+      <w:r>
+        <w:rPr>
+          <w:rStyle w:val="NormalTok"/>
+        </w:rPr>
+        <w:t xml:space="preserve">display_table </w:t>
+      </w:r>
+      <w:r>
+        <w:rPr>
+          <w:rStyle w:val="OtherTok"/>
+        </w:rPr>
+        <w:t xml:space="preserve">=</w:t>
+      </w:r>
+      <w:r>
+        <w:rPr>
+          <w:rStyle w:val="NormalTok"/>
+        </w:rPr>
+        <w:t xml:space="preserve"> </w:t>
+      </w:r>
+      <w:r>
+        <w:rPr>
+          <w:rStyle w:val="ControlFlowTok"/>
+        </w:rPr>
+        <w:t xml:space="preserve">function</w:t>
+      </w:r>
+      <w:r>
+        <w:rPr>
+          <w:rStyle w:val="NormalTok"/>
+        </w:rPr>
+        <w:t xml:space="preserve">(data){</w:t>
+      </w:r>
+      <w:r>
+        <w:br/>
+      </w:r>
+      <w:r>
+        <w:rPr>
+          <w:rStyle w:val="NormalTok"/>
+        </w:rPr>
+        <w:t xml:space="preserve">  </w:t>
+      </w:r>
+      <w:r>
+        <w:rPr>
+          <w:rStyle w:val="CommentTok"/>
+        </w:rPr>
+        <w:t xml:space="preserve"># Function to display a nice looking table using flextable. </w:t>
+      </w:r>
+      <w:r>
+        <w:br/>
+      </w:r>
+      <w:r>
+        <w:rPr>
+          <w:rStyle w:val="NormalTok"/>
+        </w:rPr>
+        <w:t xml:space="preserve">  </w:t>
+      </w:r>
+      <w:r>
+        <w:rPr>
+          <w:rStyle w:val="DocumentationTok"/>
+        </w:rPr>
+        <w:t xml:space="preserve">## It applies a minimal theme (Shows the vertical and horizontal lines of the table).</w:t>
+      </w:r>
+      <w:r>
+        <w:br/>
+      </w:r>
+      <w:r>
+        <w:rPr>
+          <w:rStyle w:val="NormalTok"/>
+        </w:rPr>
+        <w:t xml:space="preserve">  </w:t>
+      </w:r>
+      <w:r>
+        <w:rPr>
+          <w:rStyle w:val="DocumentationTok"/>
+        </w:rPr>
+        <w:t xml:space="preserve">## https://ardata-fr.github.io/flextable-book/</w:t>
+      </w:r>
+      <w:r>
+        <w:br/>
+      </w:r>
+      <w:r>
+        <w:rPr>
+          <w:rStyle w:val="NormalTok"/>
+        </w:rPr>
+        <w:t xml:space="preserve">  my_table </w:t>
+      </w:r>
+      <w:r>
+        <w:rPr>
+          <w:rStyle w:val="OtherTok"/>
+        </w:rPr>
+        <w:t xml:space="preserve">&lt;-</w:t>
+      </w:r>
+      <w:r>
+        <w:rPr>
+          <w:rStyle w:val="NormalTok"/>
+        </w:rPr>
+        <w:t xml:space="preserve"> </w:t>
+      </w:r>
+      <w:r>
+        <w:rPr>
+          <w:rStyle w:val="FunctionTok"/>
+        </w:rPr>
+        <w:t xml:space="preserve">head</w:t>
+      </w:r>
+      <w:r>
+        <w:rPr>
+          <w:rStyle w:val="NormalTok"/>
+        </w:rPr>
+        <w:t xml:space="preserve">(data)  </w:t>
+      </w:r>
+      <w:r>
+        <w:br/>
+      </w:r>
+      <w:r>
+        <w:rPr>
+          <w:rStyle w:val="NormalTok"/>
+        </w:rPr>
+        <w:t xml:space="preserve">  table </w:t>
+      </w:r>
+      <w:r>
+        <w:rPr>
+          <w:rStyle w:val="OtherTok"/>
+        </w:rPr>
+        <w:t xml:space="preserve">=</w:t>
+      </w:r>
+      <w:r>
+        <w:rPr>
+          <w:rStyle w:val="NormalTok"/>
+        </w:rPr>
+        <w:t xml:space="preserve"> </w:t>
+      </w:r>
+      <w:r>
+        <w:rPr>
+          <w:rStyle w:val="FunctionTok"/>
+        </w:rPr>
+        <w:t xml:space="preserve">flextable</w:t>
+      </w:r>
+      <w:r>
+        <w:rPr>
+          <w:rStyle w:val="NormalTok"/>
+        </w:rPr>
+        <w:t xml:space="preserve">(my_table)</w:t>
+      </w:r>
+      <w:r>
+        <w:br/>
+      </w:r>
+      <w:r>
+        <w:rPr>
+          <w:rStyle w:val="NormalTok"/>
+        </w:rPr>
+        <w:t xml:space="preserve">  table </w:t>
+      </w:r>
+      <w:r>
+        <w:rPr>
+          <w:rStyle w:val="OtherTok"/>
+        </w:rPr>
+        <w:t xml:space="preserve">=</w:t>
+      </w:r>
+      <w:r>
+        <w:rPr>
+          <w:rStyle w:val="NormalTok"/>
+        </w:rPr>
+        <w:t xml:space="preserve"> </w:t>
+      </w:r>
+      <w:r>
+        <w:rPr>
+          <w:rStyle w:val="FunctionTok"/>
+        </w:rPr>
+        <w:t xml:space="preserve">fontsize</w:t>
+      </w:r>
+      <w:r>
+        <w:rPr>
+          <w:rStyle w:val="NormalTok"/>
+        </w:rPr>
+        <w:t xml:space="preserve">(table, </w:t>
+      </w:r>
+      <w:r>
+        <w:rPr>
+          <w:rStyle w:val="AttributeTok"/>
+        </w:rPr>
+        <w:t xml:space="preserve">size =</w:t>
+      </w:r>
+      <w:r>
+        <w:rPr>
+          <w:rStyle w:val="NormalTok"/>
+        </w:rPr>
+        <w:t xml:space="preserve"> </w:t>
+      </w:r>
+      <w:r>
+        <w:rPr>
+          <w:rStyle w:val="DecValTok"/>
+        </w:rPr>
+        <w:t xml:space="preserve">7</w:t>
+      </w:r>
+      <w:r>
+        <w:rPr>
+          <w:rStyle w:val="NormalTok"/>
+        </w:rPr>
+        <w:t xml:space="preserve">, </w:t>
+      </w:r>
+      <w:r>
+        <w:rPr>
+          <w:rStyle w:val="AttributeTok"/>
+        </w:rPr>
+        <w:t xml:space="preserve">part =</w:t>
+      </w:r>
+      <w:r>
+        <w:rPr>
+          <w:rStyle w:val="NormalTok"/>
+        </w:rPr>
+        <w:t xml:space="preserve"> </w:t>
+      </w:r>
+      <w:r>
+        <w:rPr>
+          <w:rStyle w:val="StringTok"/>
+        </w:rPr>
+        <w:t xml:space="preserve">"all"</w:t>
+      </w:r>
+      <w:r>
+        <w:rPr>
+          <w:rStyle w:val="NormalTok"/>
+        </w:rPr>
+        <w:t xml:space="preserve">)</w:t>
+      </w:r>
+      <w:r>
+        <w:br/>
+      </w:r>
+      <w:r>
+        <w:rPr>
+          <w:rStyle w:val="NormalTok"/>
+        </w:rPr>
+        <w:t xml:space="preserve">  table </w:t>
+      </w:r>
+      <w:r>
+        <w:rPr>
+          <w:rStyle w:val="OtherTok"/>
+        </w:rPr>
+        <w:t xml:space="preserve">=</w:t>
+      </w:r>
+      <w:r>
+        <w:rPr>
+          <w:rStyle w:val="NormalTok"/>
+        </w:rPr>
+        <w:t xml:space="preserve"> </w:t>
+      </w:r>
+      <w:r>
+        <w:rPr>
+          <w:rStyle w:val="FunctionTok"/>
+        </w:rPr>
+        <w:t xml:space="preserve">align</w:t>
+      </w:r>
+      <w:r>
+        <w:rPr>
+          <w:rStyle w:val="NormalTok"/>
+        </w:rPr>
+        <w:t xml:space="preserve">(table, </w:t>
+      </w:r>
+      <w:r>
+        <w:rPr>
+          <w:rStyle w:val="AttributeTok"/>
+        </w:rPr>
+        <w:t xml:space="preserve">align =</w:t>
+      </w:r>
+      <w:r>
+        <w:rPr>
+          <w:rStyle w:val="NormalTok"/>
+        </w:rPr>
+        <w:t xml:space="preserve"> </w:t>
+      </w:r>
+      <w:r>
+        <w:rPr>
+          <w:rStyle w:val="StringTok"/>
+        </w:rPr>
+        <w:t xml:space="preserve">"center"</w:t>
+      </w:r>
+      <w:r>
+        <w:rPr>
+          <w:rStyle w:val="NormalTok"/>
+        </w:rPr>
+        <w:t xml:space="preserve">, </w:t>
+      </w:r>
+      <w:r>
+        <w:rPr>
+          <w:rStyle w:val="AttributeTok"/>
+        </w:rPr>
+        <w:t xml:space="preserve">part =</w:t>
+      </w:r>
+      <w:r>
+        <w:rPr>
+          <w:rStyle w:val="NormalTok"/>
+        </w:rPr>
+        <w:t xml:space="preserve"> </w:t>
+      </w:r>
+      <w:r>
+        <w:rPr>
+          <w:rStyle w:val="StringTok"/>
+        </w:rPr>
+        <w:t xml:space="preserve">"all"</w:t>
+      </w:r>
+      <w:r>
+        <w:rPr>
+          <w:rStyle w:val="NormalTok"/>
+        </w:rPr>
+        <w:t xml:space="preserve">)</w:t>
+      </w:r>
+      <w:r>
+        <w:br/>
+      </w:r>
+      <w:r>
+        <w:rPr>
+          <w:rStyle w:val="NormalTok"/>
+        </w:rPr>
+        <w:t xml:space="preserve">  table </w:t>
+      </w:r>
+      <w:r>
+        <w:rPr>
+          <w:rStyle w:val="OtherTok"/>
+        </w:rPr>
+        <w:t xml:space="preserve">=</w:t>
+      </w:r>
+      <w:r>
+        <w:rPr>
+          <w:rStyle w:val="NormalTok"/>
+        </w:rPr>
+        <w:t xml:space="preserve"> </w:t>
+      </w:r>
+      <w:r>
+        <w:rPr>
+          <w:rStyle w:val="FunctionTok"/>
+        </w:rPr>
+        <w:t xml:space="preserve">theme_box</w:t>
+      </w:r>
+      <w:r>
+        <w:rPr>
+          <w:rStyle w:val="NormalTok"/>
+        </w:rPr>
+        <w:t xml:space="preserve">(table)  </w:t>
+      </w:r>
+      <w:r>
+        <w:rPr>
+          <w:rStyle w:val="CommentTok"/>
+        </w:rPr>
+        <w:t xml:space="preserve"># Apply a predefined theme ( Simple table )</w:t>
+      </w:r>
+      <w:r>
+        <w:br/>
+      </w:r>
+      <w:r>
+        <w:rPr>
+          <w:rStyle w:val="NormalTok"/>
+        </w:rPr>
+        <w:t xml:space="preserve">  table </w:t>
+      </w:r>
+      <w:r>
+        <w:rPr>
+          <w:rStyle w:val="OtherTok"/>
+        </w:rPr>
+        <w:t xml:space="preserve">=</w:t>
+      </w:r>
+      <w:r>
+        <w:rPr>
+          <w:rStyle w:val="NormalTok"/>
+        </w:rPr>
+        <w:t xml:space="preserve"> </w:t>
+      </w:r>
+      <w:r>
+        <w:rPr>
+          <w:rStyle w:val="FunctionTok"/>
+        </w:rPr>
+        <w:t xml:space="preserve">align</w:t>
+      </w:r>
+      <w:r>
+        <w:rPr>
+          <w:rStyle w:val="NormalTok"/>
+        </w:rPr>
+        <w:t xml:space="preserve">(table, </w:t>
+      </w:r>
+      <w:r>
+        <w:rPr>
+          <w:rStyle w:val="AttributeTok"/>
+        </w:rPr>
+        <w:t xml:space="preserve">align =</w:t>
+      </w:r>
+      <w:r>
+        <w:rPr>
+          <w:rStyle w:val="NormalTok"/>
+        </w:rPr>
+        <w:t xml:space="preserve"> </w:t>
+      </w:r>
+      <w:r>
+        <w:rPr>
+          <w:rStyle w:val="StringTok"/>
+        </w:rPr>
+        <w:t xml:space="preserve">"center"</w:t>
+      </w:r>
+      <w:r>
+        <w:rPr>
+          <w:rStyle w:val="NormalTok"/>
+        </w:rPr>
+        <w:t xml:space="preserve">, </w:t>
+      </w:r>
+      <w:r>
+        <w:rPr>
+          <w:rStyle w:val="AttributeTok"/>
+        </w:rPr>
+        <w:t xml:space="preserve">part =</w:t>
+      </w:r>
+      <w:r>
+        <w:rPr>
+          <w:rStyle w:val="NormalTok"/>
+        </w:rPr>
+        <w:t xml:space="preserve"> </w:t>
+      </w:r>
+      <w:r>
+        <w:rPr>
+          <w:rStyle w:val="StringTok"/>
+        </w:rPr>
+        <w:t xml:space="preserve">"all"</w:t>
+      </w:r>
+      <w:r>
+        <w:rPr>
+          <w:rStyle w:val="NormalTok"/>
+        </w:rPr>
+        <w:t xml:space="preserve">)</w:t>
+      </w:r>
+      <w:r>
+        <w:br/>
+      </w:r>
+      <w:r>
+        <w:rPr>
+          <w:rStyle w:val="NormalTok"/>
+        </w:rPr>
+        <w:t xml:space="preserve">  table </w:t>
+      </w:r>
+      <w:r>
+        <w:rPr>
+          <w:rStyle w:val="OtherTok"/>
+        </w:rPr>
+        <w:t xml:space="preserve">=</w:t>
+      </w:r>
+      <w:r>
+        <w:rPr>
+          <w:rStyle w:val="NormalTok"/>
+        </w:rPr>
+        <w:t xml:space="preserve"> </w:t>
+      </w:r>
+      <w:r>
+        <w:rPr>
+          <w:rStyle w:val="FunctionTok"/>
+        </w:rPr>
+        <w:t xml:space="preserve">bold</w:t>
+      </w:r>
+      <w:r>
+        <w:rPr>
+          <w:rStyle w:val="NormalTok"/>
+        </w:rPr>
+        <w:t xml:space="preserve">(table, </w:t>
+      </w:r>
+      <w:r>
+        <w:rPr>
+          <w:rStyle w:val="AttributeTok"/>
+        </w:rPr>
+        <w:t xml:space="preserve">part =</w:t>
+      </w:r>
+      <w:r>
+        <w:rPr>
+          <w:rStyle w:val="NormalTok"/>
+        </w:rPr>
+        <w:t xml:space="preserve"> </w:t>
+      </w:r>
+      <w:r>
+        <w:rPr>
+          <w:rStyle w:val="StringTok"/>
+        </w:rPr>
+        <w:t xml:space="preserve">"header"</w:t>
+      </w:r>
+      <w:r>
+        <w:rPr>
+          <w:rStyle w:val="NormalTok"/>
+        </w:rPr>
+        <w:t xml:space="preserve">)  </w:t>
+      </w:r>
+      <w:r>
+        <w:rPr>
+          <w:rStyle w:val="CommentTok"/>
+        </w:rPr>
+        <w:t xml:space="preserve"># Bold text in header</w:t>
+      </w:r>
+      <w:r>
+        <w:br/>
+      </w:r>
+      <w:r>
+        <w:rPr>
+          <w:rStyle w:val="NormalTok"/>
+        </w:rPr>
+        <w:t xml:space="preserve">  table </w:t>
+      </w:r>
+      <w:r>
+        <w:rPr>
+          <w:rStyle w:val="OtherTok"/>
+        </w:rPr>
+        <w:t xml:space="preserve">=</w:t>
+      </w:r>
+      <w:r>
+        <w:rPr>
+          <w:rStyle w:val="NormalTok"/>
+        </w:rPr>
+        <w:t xml:space="preserve"> </w:t>
+      </w:r>
+      <w:r>
+        <w:rPr>
+          <w:rStyle w:val="FunctionTok"/>
+        </w:rPr>
+        <w:t xml:space="preserve">width</w:t>
+      </w:r>
+      <w:r>
+        <w:rPr>
+          <w:rStyle w:val="NormalTok"/>
+        </w:rPr>
+        <w:t xml:space="preserve">(table, </w:t>
+      </w:r>
+      <w:r>
+        <w:rPr>
+          <w:rStyle w:val="AttributeTok"/>
+        </w:rPr>
+        <w:t xml:space="preserve">width =</w:t>
+      </w:r>
+      <w:r>
+        <w:rPr>
+          <w:rStyle w:val="NormalTok"/>
+        </w:rPr>
+        <w:t xml:space="preserve"> .</w:t>
+      </w:r>
+      <w:r>
+        <w:rPr>
+          <w:rStyle w:val="DecValTok"/>
+        </w:rPr>
+        <w:t xml:space="preserve">7</w:t>
+      </w:r>
+      <w:r>
+        <w:rPr>
+          <w:rStyle w:val="NormalTok"/>
+        </w:rPr>
+        <w:t xml:space="preserve">)</w:t>
+      </w:r>
+      <w:r>
+        <w:br/>
+      </w:r>
+      <w:r>
+        <w:rPr>
+          <w:rStyle w:val="NormalTok"/>
+        </w:rPr>
+        <w:t xml:space="preserve">  table </w:t>
+      </w:r>
+      <w:r>
+        <w:rPr>
+          <w:rStyle w:val="OtherTok"/>
+        </w:rPr>
+        <w:t xml:space="preserve">=</w:t>
+      </w:r>
+      <w:r>
+        <w:rPr>
+          <w:rStyle w:val="NormalTok"/>
+        </w:rPr>
+        <w:t xml:space="preserve"> </w:t>
+      </w:r>
+      <w:r>
+        <w:rPr>
+          <w:rStyle w:val="FunctionTok"/>
+        </w:rPr>
+        <w:t xml:space="preserve">width</w:t>
+      </w:r>
+      <w:r>
+        <w:rPr>
+          <w:rStyle w:val="NormalTok"/>
+        </w:rPr>
+        <w:t xml:space="preserve">(table, </w:t>
+      </w:r>
+      <w:r>
+        <w:rPr>
+          <w:rStyle w:val="AttributeTok"/>
+        </w:rPr>
+        <w:t xml:space="preserve">j =</w:t>
+      </w:r>
+      <w:r>
+        <w:rPr>
+          <w:rStyle w:val="NormalTok"/>
+        </w:rPr>
+        <w:t xml:space="preserve"> </w:t>
+      </w:r>
+      <w:r>
+        <w:rPr>
+          <w:rStyle w:val="DecValTok"/>
+        </w:rPr>
+        <w:t xml:space="preserve">1</w:t>
+      </w:r>
+      <w:r>
+        <w:rPr>
+          <w:rStyle w:val="NormalTok"/>
+        </w:rPr>
+        <w:t xml:space="preserve">, </w:t>
+      </w:r>
+      <w:r>
+        <w:rPr>
+          <w:rStyle w:val="AttributeTok"/>
+        </w:rPr>
+        <w:t xml:space="preserve">width =</w:t>
+      </w:r>
+      <w:r>
+        <w:rPr>
+          <w:rStyle w:val="NormalTok"/>
+        </w:rPr>
+        <w:t xml:space="preserve"> .</w:t>
+      </w:r>
+      <w:r>
+        <w:rPr>
+          <w:rStyle w:val="DecValTok"/>
+        </w:rPr>
+        <w:t xml:space="preserve">2</w:t>
+      </w:r>
+      <w:r>
+        <w:rPr>
+          <w:rStyle w:val="NormalTok"/>
+        </w:rPr>
+        <w:t xml:space="preserve">)  </w:t>
+      </w:r>
+      <w:r>
+        <w:rPr>
+          <w:rStyle w:val="CommentTok"/>
+        </w:rPr>
+        <w:t xml:space="preserve"># Adjust width of the first column</w:t>
+      </w:r>
+      <w:r>
+        <w:br/>
+      </w:r>
+      <w:r>
+        <w:rPr>
+          <w:rStyle w:val="NormalTok"/>
+        </w:rPr>
+        <w:t xml:space="preserve">  </w:t>
+      </w:r>
+      <w:r>
+        <w:rPr>
+          <w:rStyle w:val="FunctionTok"/>
+        </w:rPr>
+        <w:t xml:space="preserve">return</w:t>
+      </w:r>
+      <w:r>
+        <w:rPr>
+          <w:rStyle w:val="NormalTok"/>
+        </w:rPr>
+        <w:t xml:space="preserve">(table)  </w:t>
+      </w:r>
+      <w:r>
+        <w:rPr>
+          <w:rStyle w:val="CommentTok"/>
+        </w:rPr>
+        <w:t xml:space="preserve"># Display the flextable</w:t>
+      </w:r>
+      <w:r>
+        <w:br/>
+      </w:r>
+      <w:r>
+        <w:rPr>
+          <w:rStyle w:val="NormalTok"/>
+        </w:rPr>
+        <w:t xml:space="preserve">}</w:t>
+      </w:r>
+      <w:r>
+        <w:br/>
+      </w:r>
+      <w:r>
+        <w:br/>
+      </w:r>
+      <w:r>
+        <w:rPr>
+          <w:rStyle w:val="FunctionTok"/>
+        </w:rPr>
+        <w:t xml:space="preserve">display_table</w:t>
+      </w:r>
+      <w:r>
+        <w:rPr>
+          <w:rStyle w:val="NormalTok"/>
+        </w:rPr>
+        <w:t xml:space="preserve">(data)</w:t>
       </w:r>
     </w:p>
     <w:tbl xmlns:w="http://schemas.openxmlformats.org/wordprocessingml/2006/main" xmlns:r="http://schemas.openxmlformats.org/officeDocument/2006/relationships" xmlns:w14="http://schemas.microsoft.com/office/word/2010/wordml" xmlns:wp="http://schemas.openxmlformats.org/drawingml/2006/wordprocessingDrawing" xmlns:a="http://schemas.openxmlformats.org/drawingml/2006/main" xmlns:pic="http://schemas.openxmlformats.org/drawingml/2006/picture">
@@ -3423,13 +4350,13 @@
         </w:tc>
       </w:tr>
     </w:tbl>
-    <w:bookmarkStart w:id="23" w:name="reshaping-data"/>
+    <w:bookmarkStart w:id="28" w:name="reshaping-data"/>
     <w:p>
       <w:pPr>
         <w:pStyle w:val="Heading2"/>
       </w:pPr>
       <w:r>
-        <w:t xml:space="preserve">reshaping data</w:t>
+        <w:t xml:space="preserve">Reshaping data</w:t>
       </w:r>
     </w:p>
     <w:p>
@@ -3438,6 +4365,260 @@
       </w:pPr>
       <w:r>
         <w:t xml:space="preserve">Data is already in long format. Data for income is given in Indian Rupees. We will create a new column to convert it to USD. Column name will be AnnualIncomeUSD</w:t>
+      </w:r>
+    </w:p>
+    <w:p>
+      <w:pPr>
+        <w:pStyle w:val="SourceCode"/>
+      </w:pPr>
+      <w:r>
+        <w:rPr>
+          <w:rStyle w:val="NormalTok"/>
+        </w:rPr>
+        <w:t xml:space="preserve">RUPEE_TO_USD </w:t>
+      </w:r>
+      <w:r>
+        <w:rPr>
+          <w:rStyle w:val="OtherTok"/>
+        </w:rPr>
+        <w:t xml:space="preserve">=</w:t>
+      </w:r>
+      <w:r>
+        <w:rPr>
+          <w:rStyle w:val="NormalTok"/>
+        </w:rPr>
+        <w:t xml:space="preserve"> </w:t>
+      </w:r>
+      <w:r>
+        <w:rPr>
+          <w:rStyle w:val="FloatTok"/>
+        </w:rPr>
+        <w:t xml:space="preserve">0.012</w:t>
+      </w:r>
+      <w:r>
+        <w:br/>
+      </w:r>
+      <w:r>
+        <w:rPr>
+          <w:rStyle w:val="CommentTok"/>
+        </w:rPr>
+        <w:t xml:space="preserve"># add a new column for income in USD</w:t>
+      </w:r>
+      <w:r>
+        <w:br/>
+      </w:r>
+      <w:r>
+        <w:rPr>
+          <w:rStyle w:val="NormalTok"/>
+        </w:rPr>
+        <w:t xml:space="preserve">data</w:t>
+      </w:r>
+      <w:r>
+        <w:rPr>
+          <w:rStyle w:val="SpecialCharTok"/>
+        </w:rPr>
+        <w:t xml:space="preserve">$</w:t>
+      </w:r>
+      <w:r>
+        <w:rPr>
+          <w:rStyle w:val="NormalTok"/>
+        </w:rPr>
+        <w:t xml:space="preserve">AnnualIncomeUSD </w:t>
+      </w:r>
+      <w:r>
+        <w:rPr>
+          <w:rStyle w:val="OtherTok"/>
+        </w:rPr>
+        <w:t xml:space="preserve">&lt;-</w:t>
+      </w:r>
+      <w:r>
+        <w:rPr>
+          <w:rStyle w:val="NormalTok"/>
+        </w:rPr>
+        <w:t xml:space="preserve"> data</w:t>
+      </w:r>
+      <w:r>
+        <w:rPr>
+          <w:rStyle w:val="SpecialCharTok"/>
+        </w:rPr>
+        <w:t xml:space="preserve">$</w:t>
+      </w:r>
+      <w:r>
+        <w:rPr>
+          <w:rStyle w:val="NormalTok"/>
+        </w:rPr>
+        <w:t xml:space="preserve">AnnualIncome </w:t>
+      </w:r>
+      <w:r>
+        <w:rPr>
+          <w:rStyle w:val="SpecialCharTok"/>
+        </w:rPr>
+        <w:t xml:space="preserve">*</w:t>
+      </w:r>
+      <w:r>
+        <w:rPr>
+          <w:rStyle w:val="NormalTok"/>
+        </w:rPr>
+        <w:t xml:space="preserve"> RUPEE_TO_USD</w:t>
+      </w:r>
+      <w:r>
+        <w:br/>
+      </w:r>
+      <w:r>
+        <w:rPr>
+          <w:rStyle w:val="NormalTok"/>
+        </w:rPr>
+        <w:t xml:space="preserve">table </w:t>
+      </w:r>
+      <w:r>
+        <w:rPr>
+          <w:rStyle w:val="OtherTok"/>
+        </w:rPr>
+        <w:t xml:space="preserve">=</w:t>
+      </w:r>
+      <w:r>
+        <w:rPr>
+          <w:rStyle w:val="NormalTok"/>
+        </w:rPr>
+        <w:t xml:space="preserve"> </w:t>
+      </w:r>
+      <w:r>
+        <w:rPr>
+          <w:rStyle w:val="FunctionTok"/>
+        </w:rPr>
+        <w:t xml:space="preserve">display_table</w:t>
+      </w:r>
+      <w:r>
+        <w:rPr>
+          <w:rStyle w:val="NormalTok"/>
+        </w:rPr>
+        <w:t xml:space="preserve">(data)</w:t>
+      </w:r>
+      <w:r>
+        <w:br/>
+      </w:r>
+      <w:r>
+        <w:br/>
+      </w:r>
+      <w:r>
+        <w:rPr>
+          <w:rStyle w:val="CommentTok"/>
+        </w:rPr>
+        <w:t xml:space="preserve"># hihglight the last column foreground</w:t>
+      </w:r>
+      <w:r>
+        <w:br/>
+      </w:r>
+      <w:r>
+        <w:rPr>
+          <w:rStyle w:val="NormalTok"/>
+        </w:rPr>
+        <w:t xml:space="preserve">table </w:t>
+      </w:r>
+      <w:r>
+        <w:rPr>
+          <w:rStyle w:val="OtherTok"/>
+        </w:rPr>
+        <w:t xml:space="preserve">=</w:t>
+      </w:r>
+      <w:r>
+        <w:rPr>
+          <w:rStyle w:val="NormalTok"/>
+        </w:rPr>
+        <w:t xml:space="preserve"> </w:t>
+      </w:r>
+      <w:r>
+        <w:rPr>
+          <w:rStyle w:val="FunctionTok"/>
+        </w:rPr>
+        <w:t xml:space="preserve">color</w:t>
+      </w:r>
+      <w:r>
+        <w:rPr>
+          <w:rStyle w:val="NormalTok"/>
+        </w:rPr>
+        <w:t xml:space="preserve">(table, </w:t>
+      </w:r>
+      <w:r>
+        <w:rPr>
+          <w:rStyle w:val="AttributeTok"/>
+        </w:rPr>
+        <w:t xml:space="preserve">color =</w:t>
+      </w:r>
+      <w:r>
+        <w:rPr>
+          <w:rStyle w:val="NormalTok"/>
+        </w:rPr>
+        <w:t xml:space="preserve"> </w:t>
+      </w:r>
+      <w:r>
+        <w:rPr>
+          <w:rStyle w:val="StringTok"/>
+        </w:rPr>
+        <w:t xml:space="preserve">"orange"</w:t>
+      </w:r>
+      <w:r>
+        <w:rPr>
+          <w:rStyle w:val="NormalTok"/>
+        </w:rPr>
+        <w:t xml:space="preserve">, </w:t>
+      </w:r>
+      <w:r>
+        <w:rPr>
+          <w:rStyle w:val="AttributeTok"/>
+        </w:rPr>
+        <w:t xml:space="preserve">part =</w:t>
+      </w:r>
+      <w:r>
+        <w:rPr>
+          <w:rStyle w:val="NormalTok"/>
+        </w:rPr>
+        <w:t xml:space="preserve"> </w:t>
+      </w:r>
+      <w:r>
+        <w:rPr>
+          <w:rStyle w:val="StringTok"/>
+        </w:rPr>
+        <w:t xml:space="preserve">"all"</w:t>
+      </w:r>
+      <w:r>
+        <w:rPr>
+          <w:rStyle w:val="NormalTok"/>
+        </w:rPr>
+        <w:t xml:space="preserve">, </w:t>
+      </w:r>
+      <w:r>
+        <w:rPr>
+          <w:rStyle w:val="AttributeTok"/>
+        </w:rPr>
+        <w:t xml:space="preserve">j =</w:t>
+      </w:r>
+      <w:r>
+        <w:rPr>
+          <w:rStyle w:val="NormalTok"/>
+        </w:rPr>
+        <w:t xml:space="preserve"> </w:t>
+      </w:r>
+      <w:r>
+        <w:rPr>
+          <w:rStyle w:val="DecValTok"/>
+        </w:rPr>
+        <w:t xml:space="preserve">11</w:t>
+      </w:r>
+      <w:r>
+        <w:rPr>
+          <w:rStyle w:val="NormalTok"/>
+        </w:rPr>
+        <w:t xml:space="preserve">)</w:t>
+      </w:r>
+      <w:r>
+        <w:br/>
+      </w:r>
+      <w:r>
+        <w:rPr>
+          <w:rStyle w:val="NormalTok"/>
+        </w:rPr>
+        <w:t xml:space="preserve">table</w:t>
       </w:r>
     </w:p>
     <w:tbl xmlns:w="http://schemas.openxmlformats.org/wordprocessingml/2006/main" xmlns:r="http://schemas.openxmlformats.org/officeDocument/2006/relationships" xmlns:w14="http://schemas.microsoft.com/office/word/2010/wordml" xmlns:wp="http://schemas.openxmlformats.org/drawingml/2006/wordprocessingDrawing" xmlns:a="http://schemas.openxmlformats.org/drawingml/2006/main" xmlns:pic="http://schemas.openxmlformats.org/drawingml/2006/picture">
@@ -6891,9 +8072,9 @@
         </w:tc>
       </w:tr>
     </w:tbl>
-    <w:bookmarkEnd w:id="23"/>
-    <w:bookmarkEnd w:id="24"/>
-    <w:bookmarkStart w:id="28" w:name="graph-1---frequency-of-travel-insurance"/>
+    <w:bookmarkEnd w:id="28"/>
+    <w:bookmarkEnd w:id="29"/>
+    <w:bookmarkStart w:id="33" w:name="graph-1---frequency-of-travel-insurance"/>
     <w:p>
       <w:pPr>
         <w:pStyle w:val="Heading1"/>
@@ -6906,33 +8087,289 @@
       <w:pPr>
         <w:numPr>
           <w:ilvl w:val="0"/>
-          <w:numId w:val="1001"/>
+          <w:numId w:val="1004"/>
         </w:numPr>
         <w:pStyle w:val="Compact"/>
       </w:pPr>
       <w:r>
         <w:t xml:space="preserve">we still need to add info here!</w:t>
       </w:r>
-      <w:r>
+    </w:p>
+    <w:p>
+      <w:pPr>
+        <w:pStyle w:val="SourceCode"/>
+      </w:pPr>
+      <w:r>
+        <w:rPr>
+          <w:rStyle w:val="CommentTok"/>
+        </w:rPr>
+        <w:t xml:space="preserve"># Graph 4 - Histogram of Age</w:t>
+      </w:r>
+      <w:r>
+        <w:br/>
+      </w:r>
+      <w:r>
+        <w:rPr>
+          <w:rStyle w:val="FunctionTok"/>
+        </w:rPr>
+        <w:t xml:space="preserve">ggplot</w:t>
+      </w:r>
+      <w:r>
+        <w:rPr>
+          <w:rStyle w:val="NormalTok"/>
+        </w:rPr>
+        <w:t xml:space="preserve">(data, </w:t>
+      </w:r>
+      <w:r>
+        <w:rPr>
+          <w:rStyle w:val="FunctionTok"/>
+        </w:rPr>
+        <w:t xml:space="preserve">aes</w:t>
+      </w:r>
+      <w:r>
+        <w:rPr>
+          <w:rStyle w:val="NormalTok"/>
+        </w:rPr>
+        <w:t xml:space="preserve">(</w:t>
+      </w:r>
+      <w:r>
+        <w:rPr>
+          <w:rStyle w:val="AttributeTok"/>
+        </w:rPr>
+        <w:t xml:space="preserve">x =</w:t>
+      </w:r>
+      <w:r>
+        <w:rPr>
+          <w:rStyle w:val="NormalTok"/>
+        </w:rPr>
         <w:t xml:space="preserve"> </w:t>
       </w:r>
+      <w:r>
+        <w:rPr>
+          <w:rStyle w:val="FunctionTok"/>
+        </w:rPr>
+        <w:t xml:space="preserve">factor</w:t>
+      </w:r>
+      <w:r>
+        <w:rPr>
+          <w:rStyle w:val="NormalTok"/>
+        </w:rPr>
+        <w:t xml:space="preserve">(Age))) </w:t>
+      </w:r>
+      <w:r>
+        <w:rPr>
+          <w:rStyle w:val="SpecialCharTok"/>
+        </w:rPr>
+        <w:t xml:space="preserve">+</w:t>
+      </w:r>
+      <w:r>
+        <w:br/>
+      </w:r>
+      <w:r>
+        <w:rPr>
+          <w:rStyle w:val="NormalTok"/>
+        </w:rPr>
+        <w:t xml:space="preserve">  </w:t>
+      </w:r>
+      <w:r>
+        <w:rPr>
+          <w:rStyle w:val="FunctionTok"/>
+        </w:rPr>
+        <w:t xml:space="preserve">geom_bar</w:t>
+      </w:r>
+      <w:r>
+        <w:rPr>
+          <w:rStyle w:val="NormalTok"/>
+        </w:rPr>
+        <w:t xml:space="preserve">(</w:t>
+      </w:r>
+      <w:r>
+        <w:rPr>
+          <w:rStyle w:val="AttributeTok"/>
+        </w:rPr>
+        <w:t xml:space="preserve">fill =</w:t>
+      </w:r>
+      <w:r>
+        <w:rPr>
+          <w:rStyle w:val="NormalTok"/>
+        </w:rPr>
+        <w:t xml:space="preserve"> </w:t>
+      </w:r>
+      <w:r>
+        <w:rPr>
+          <w:rStyle w:val="StringTok"/>
+        </w:rPr>
+        <w:t xml:space="preserve">"lightcoral"</w:t>
+      </w:r>
+      <w:r>
+        <w:rPr>
+          <w:rStyle w:val="NormalTok"/>
+        </w:rPr>
+        <w:t xml:space="preserve">, </w:t>
+      </w:r>
+      <w:r>
+        <w:rPr>
+          <w:rStyle w:val="AttributeTok"/>
+        </w:rPr>
+        <w:t xml:space="preserve">color =</w:t>
+      </w:r>
+      <w:r>
+        <w:rPr>
+          <w:rStyle w:val="NormalTok"/>
+        </w:rPr>
+        <w:t xml:space="preserve"> </w:t>
+      </w:r>
+      <w:r>
+        <w:rPr>
+          <w:rStyle w:val="StringTok"/>
+        </w:rPr>
+        <w:t xml:space="preserve">"black"</w:t>
+      </w:r>
+      <w:r>
+        <w:rPr>
+          <w:rStyle w:val="NormalTok"/>
+        </w:rPr>
+        <w:t xml:space="preserve">) </w:t>
+      </w:r>
+      <w:r>
+        <w:rPr>
+          <w:rStyle w:val="SpecialCharTok"/>
+        </w:rPr>
+        <w:t xml:space="preserve">+</w:t>
+      </w:r>
+      <w:r>
+        <w:rPr>
+          <w:rStyle w:val="NormalTok"/>
+        </w:rPr>
+        <w:t xml:space="preserve"> </w:t>
+      </w:r>
+      <w:r>
+        <w:rPr>
+          <w:rStyle w:val="CommentTok"/>
+        </w:rPr>
+        <w:t xml:space="preserve"># create histogram based on Age. </w:t>
+      </w:r>
+      <w:r>
+        <w:br/>
+      </w:r>
+      <w:r>
+        <w:rPr>
+          <w:rStyle w:val="NormalTok"/>
+        </w:rPr>
+        <w:t xml:space="preserve">  </w:t>
+      </w:r>
+      <w:r>
+        <w:rPr>
+          <w:rStyle w:val="FunctionTok"/>
+        </w:rPr>
+        <w:t xml:space="preserve">labs</w:t>
+      </w:r>
+      <w:r>
+        <w:rPr>
+          <w:rStyle w:val="NormalTok"/>
+        </w:rPr>
+        <w:t xml:space="preserve">(</w:t>
+      </w:r>
+      <w:r>
+        <w:rPr>
+          <w:rStyle w:val="AttributeTok"/>
+        </w:rPr>
+        <w:t xml:space="preserve">title =</w:t>
+      </w:r>
+      <w:r>
+        <w:rPr>
+          <w:rStyle w:val="NormalTok"/>
+        </w:rPr>
+        <w:t xml:space="preserve"> </w:t>
+      </w:r>
+      <w:r>
+        <w:rPr>
+          <w:rStyle w:val="StringTok"/>
+        </w:rPr>
+        <w:t xml:space="preserve">"Frequency of Each Age"</w:t>
+      </w:r>
+      <w:r>
+        <w:rPr>
+          <w:rStyle w:val="NormalTok"/>
+        </w:rPr>
+        <w:t xml:space="preserve">, </w:t>
+      </w:r>
+      <w:r>
+        <w:rPr>
+          <w:rStyle w:val="AttributeTok"/>
+        </w:rPr>
+        <w:t xml:space="preserve">x =</w:t>
+      </w:r>
+      <w:r>
+        <w:rPr>
+          <w:rStyle w:val="NormalTok"/>
+        </w:rPr>
+        <w:t xml:space="preserve"> </w:t>
+      </w:r>
+      <w:r>
+        <w:rPr>
+          <w:rStyle w:val="StringTok"/>
+        </w:rPr>
+        <w:t xml:space="preserve">"Age"</w:t>
+      </w:r>
+      <w:r>
+        <w:rPr>
+          <w:rStyle w:val="NormalTok"/>
+        </w:rPr>
+        <w:t xml:space="preserve">, </w:t>
+      </w:r>
+      <w:r>
+        <w:rPr>
+          <w:rStyle w:val="AttributeTok"/>
+        </w:rPr>
+        <w:t xml:space="preserve">y =</w:t>
+      </w:r>
+      <w:r>
+        <w:rPr>
+          <w:rStyle w:val="NormalTok"/>
+        </w:rPr>
+        <w:t xml:space="preserve"> </w:t>
+      </w:r>
+      <w:r>
+        <w:rPr>
+          <w:rStyle w:val="StringTok"/>
+        </w:rPr>
+        <w:t xml:space="preserve">"Frequency"</w:t>
+      </w:r>
+      <w:r>
+        <w:rPr>
+          <w:rStyle w:val="NormalTok"/>
+        </w:rPr>
+        <w:t xml:space="preserve">) </w:t>
+      </w:r>
+      <w:r>
+        <w:rPr>
+          <w:rStyle w:val="CommentTok"/>
+        </w:rPr>
+        <w:t xml:space="preserve"># add title and labels for x,y axis</w:t>
+      </w:r>
+    </w:p>
+    <w:p>
+      <w:pPr>
+        <w:pStyle w:val="FirstParagraph"/>
+      </w:pPr>
       <w:r>
         <w:drawing>
           <wp:inline>
             <wp:extent cx="4620126" cy="3696101"/>
             <wp:effectExtent b="0" l="0" r="0" t="0"/>
-            <wp:docPr descr="" title="" id="26" name="Picture"/>
+            <wp:docPr descr="" title="" id="31" name="Picture"/>
             <a:graphic>
               <a:graphicData uri="http://schemas.openxmlformats.org/drawingml/2006/picture">
                 <pic:pic>
                   <pic:nvPicPr>
-                    <pic:cNvPr descr="Project_code_files/figure-docx/unnamed-chunk-3-1.png" id="27" name="Picture"/>
+                    <pic:cNvPr descr="Project_code_files/figure-docx/unnamed-chunk-3-1.png" id="32" name="Picture"/>
                     <pic:cNvPicPr>
                       <a:picLocks noChangeArrowheads="1" noChangeAspect="1"/>
                     </pic:cNvPicPr>
                   </pic:nvPicPr>
                   <pic:blipFill>
-                    <a:blip r:embed="rId25"/>
+                    <a:blip r:embed="rId30"/>
                     <a:stretch>
                       <a:fillRect/>
                     </a:stretch>
@@ -6959,8 +8396,8 @@
         </w:drawing>
       </w:r>
     </w:p>
-    <w:bookmarkEnd w:id="28"/>
-    <w:bookmarkStart w:id="32" w:name="graph-2---density-plot-of-income"/>
+    <w:bookmarkEnd w:id="33"/>
+    <w:bookmarkStart w:id="37" w:name="graph-2---density-plot-of-income"/>
     <w:p>
       <w:pPr>
         <w:pStyle w:val="Heading1"/>
@@ -6973,12 +8410,227 @@
       <w:pPr>
         <w:numPr>
           <w:ilvl w:val="0"/>
-          <w:numId w:val="1002"/>
+          <w:numId w:val="1005"/>
         </w:numPr>
         <w:pStyle w:val="Compact"/>
       </w:pPr>
       <w:r>
         <w:t xml:space="preserve">we still need to add info here!</w:t>
+      </w:r>
+    </w:p>
+    <w:p>
+      <w:pPr>
+        <w:pStyle w:val="SourceCode"/>
+      </w:pPr>
+      <w:r>
+        <w:rPr>
+          <w:rStyle w:val="FunctionTok"/>
+        </w:rPr>
+        <w:t xml:space="preserve">ggplot</w:t>
+      </w:r>
+      <w:r>
+        <w:rPr>
+          <w:rStyle w:val="NormalTok"/>
+        </w:rPr>
+        <w:t xml:space="preserve">(data, </w:t>
+      </w:r>
+      <w:r>
+        <w:rPr>
+          <w:rStyle w:val="FunctionTok"/>
+        </w:rPr>
+        <w:t xml:space="preserve">aes</w:t>
+      </w:r>
+      <w:r>
+        <w:rPr>
+          <w:rStyle w:val="NormalTok"/>
+        </w:rPr>
+        <w:t xml:space="preserve">(</w:t>
+      </w:r>
+      <w:r>
+        <w:rPr>
+          <w:rStyle w:val="AttributeTok"/>
+        </w:rPr>
+        <w:t xml:space="preserve">x =</w:t>
+      </w:r>
+      <w:r>
+        <w:rPr>
+          <w:rStyle w:val="NormalTok"/>
+        </w:rPr>
+        <w:t xml:space="preserve"> AnnualIncome)) </w:t>
+      </w:r>
+      <w:r>
+        <w:rPr>
+          <w:rStyle w:val="SpecialCharTok"/>
+        </w:rPr>
+        <w:t xml:space="preserve">+</w:t>
+      </w:r>
+      <w:r>
+        <w:br/>
+      </w:r>
+      <w:r>
+        <w:rPr>
+          <w:rStyle w:val="NormalTok"/>
+        </w:rPr>
+        <w:t xml:space="preserve">  </w:t>
+      </w:r>
+      <w:r>
+        <w:rPr>
+          <w:rStyle w:val="FunctionTok"/>
+        </w:rPr>
+        <w:t xml:space="preserve">geom_density</w:t>
+      </w:r>
+      <w:r>
+        <w:rPr>
+          <w:rStyle w:val="NormalTok"/>
+        </w:rPr>
+        <w:t xml:space="preserve">(</w:t>
+      </w:r>
+      <w:r>
+        <w:rPr>
+          <w:rStyle w:val="AttributeTok"/>
+        </w:rPr>
+        <w:t xml:space="preserve">fill =</w:t>
+      </w:r>
+      <w:r>
+        <w:rPr>
+          <w:rStyle w:val="NormalTok"/>
+        </w:rPr>
+        <w:t xml:space="preserve"> </w:t>
+      </w:r>
+      <w:r>
+        <w:rPr>
+          <w:rStyle w:val="StringTok"/>
+        </w:rPr>
+        <w:t xml:space="preserve">"lightcoral"</w:t>
+      </w:r>
+      <w:r>
+        <w:rPr>
+          <w:rStyle w:val="NormalTok"/>
+        </w:rPr>
+        <w:t xml:space="preserve">, </w:t>
+      </w:r>
+      <w:r>
+        <w:rPr>
+          <w:rStyle w:val="AttributeTok"/>
+        </w:rPr>
+        <w:t xml:space="preserve">color =</w:t>
+      </w:r>
+      <w:r>
+        <w:rPr>
+          <w:rStyle w:val="NormalTok"/>
+        </w:rPr>
+        <w:t xml:space="preserve"> </w:t>
+      </w:r>
+      <w:r>
+        <w:rPr>
+          <w:rStyle w:val="StringTok"/>
+        </w:rPr>
+        <w:t xml:space="preserve">"black"</w:t>
+      </w:r>
+      <w:r>
+        <w:rPr>
+          <w:rStyle w:val="NormalTok"/>
+        </w:rPr>
+        <w:t xml:space="preserve">) </w:t>
+      </w:r>
+      <w:r>
+        <w:rPr>
+          <w:rStyle w:val="SpecialCharTok"/>
+        </w:rPr>
+        <w:t xml:space="preserve">+</w:t>
+      </w:r>
+      <w:r>
+        <w:br/>
+      </w:r>
+      <w:r>
+        <w:rPr>
+          <w:rStyle w:val="NormalTok"/>
+        </w:rPr>
+        <w:t xml:space="preserve">  </w:t>
+      </w:r>
+      <w:r>
+        <w:rPr>
+          <w:rStyle w:val="FunctionTok"/>
+        </w:rPr>
+        <w:t xml:space="preserve">labs</w:t>
+      </w:r>
+      <w:r>
+        <w:rPr>
+          <w:rStyle w:val="NormalTok"/>
+        </w:rPr>
+        <w:t xml:space="preserve">(</w:t>
+      </w:r>
+      <w:r>
+        <w:rPr>
+          <w:rStyle w:val="AttributeTok"/>
+        </w:rPr>
+        <w:t xml:space="preserve">title =</w:t>
+      </w:r>
+      <w:r>
+        <w:rPr>
+          <w:rStyle w:val="NormalTok"/>
+        </w:rPr>
+        <w:t xml:space="preserve"> </w:t>
+      </w:r>
+      <w:r>
+        <w:rPr>
+          <w:rStyle w:val="StringTok"/>
+        </w:rPr>
+        <w:t xml:space="preserve">"Density Plot of Annual Income"</w:t>
+      </w:r>
+      <w:r>
+        <w:rPr>
+          <w:rStyle w:val="NormalTok"/>
+        </w:rPr>
+        <w:t xml:space="preserve">, </w:t>
+      </w:r>
+      <w:r>
+        <w:rPr>
+          <w:rStyle w:val="AttributeTok"/>
+        </w:rPr>
+        <w:t xml:space="preserve">x =</w:t>
+      </w:r>
+      <w:r>
+        <w:rPr>
+          <w:rStyle w:val="NormalTok"/>
+        </w:rPr>
+        <w:t xml:space="preserve"> </w:t>
+      </w:r>
+      <w:r>
+        <w:rPr>
+          <w:rStyle w:val="StringTok"/>
+        </w:rPr>
+        <w:t xml:space="preserve">"Annual Income"</w:t>
+      </w:r>
+      <w:r>
+        <w:rPr>
+          <w:rStyle w:val="NormalTok"/>
+        </w:rPr>
+        <w:t xml:space="preserve">, </w:t>
+      </w:r>
+      <w:r>
+        <w:rPr>
+          <w:rStyle w:val="AttributeTok"/>
+        </w:rPr>
+        <w:t xml:space="preserve">y =</w:t>
+      </w:r>
+      <w:r>
+        <w:rPr>
+          <w:rStyle w:val="NormalTok"/>
+        </w:rPr>
+        <w:t xml:space="preserve"> </w:t>
+      </w:r>
+      <w:r>
+        <w:rPr>
+          <w:rStyle w:val="StringTok"/>
+        </w:rPr>
+        <w:t xml:space="preserve">"Density"</w:t>
+      </w:r>
+      <w:r>
+        <w:rPr>
+          <w:rStyle w:val="NormalTok"/>
+        </w:rPr>
+        <w:t xml:space="preserve">)</w:t>
       </w:r>
     </w:p>
     <w:p>
@@ -6990,18 +8642,18 @@
           <wp:inline>
             <wp:extent cx="4620126" cy="3696101"/>
             <wp:effectExtent b="0" l="0" r="0" t="0"/>
-            <wp:docPr descr="" title="" id="30" name="Picture"/>
+            <wp:docPr descr="" title="" id="35" name="Picture"/>
             <a:graphic>
               <a:graphicData uri="http://schemas.openxmlformats.org/drawingml/2006/picture">
                 <pic:pic>
                   <pic:nvPicPr>
-                    <pic:cNvPr descr="Project_code_files/figure-docx/unnamed-chunk-4-1.png" id="31" name="Picture"/>
+                    <pic:cNvPr descr="Project_code_files/figure-docx/unnamed-chunk-4-1.png" id="36" name="Picture"/>
                     <pic:cNvPicPr>
                       <a:picLocks noChangeArrowheads="1" noChangeAspect="1"/>
                     </pic:cNvPicPr>
                   </pic:nvPicPr>
                   <pic:blipFill>
-                    <a:blip r:embed="rId29"/>
+                    <a:blip r:embed="rId34"/>
                     <a:stretch>
                       <a:fillRect/>
                     </a:stretch>
@@ -7028,14 +8680,382 @@
         </w:drawing>
       </w:r>
     </w:p>
-    <w:bookmarkEnd w:id="32"/>
-    <w:bookmarkStart w:id="36" w:name="X94411feec1e39f16b2a68a5fe877187ff3445ae"/>
+    <w:bookmarkEnd w:id="37"/>
+    <w:bookmarkStart w:id="41" w:name="X94411feec1e39f16b2a68a5fe877187ff3445ae"/>
     <w:p>
       <w:pPr>
         <w:pStyle w:val="Heading1"/>
       </w:pPr>
       <w:r>
         <w:t xml:space="preserve">Graph 3 - Bar Plot of Frequent Flyer by age</w:t>
+      </w:r>
+    </w:p>
+    <w:p>
+      <w:pPr>
+        <w:numPr>
+          <w:ilvl w:val="0"/>
+          <w:numId w:val="1006"/>
+        </w:numPr>
+        <w:pStyle w:val="Compact"/>
+      </w:pPr>
+      <w:r>
+        <w:t xml:space="preserve">we still need to add info here!</w:t>
+      </w:r>
+    </w:p>
+    <w:p>
+      <w:pPr>
+        <w:pStyle w:val="SourceCode"/>
+      </w:pPr>
+      <w:r>
+        <w:rPr>
+          <w:rStyle w:val="CommentTok"/>
+        </w:rPr>
+        <w:t xml:space="preserve"># grouped bar chart</w:t>
+      </w:r>
+      <w:r>
+        <w:br/>
+      </w:r>
+      <w:r>
+        <w:rPr>
+          <w:rStyle w:val="NormalTok"/>
+        </w:rPr>
+        <w:t xml:space="preserve">frequentFlyerStatus </w:t>
+      </w:r>
+      <w:r>
+        <w:rPr>
+          <w:rStyle w:val="OtherTok"/>
+        </w:rPr>
+        <w:t xml:space="preserve">&lt;-</w:t>
+      </w:r>
+      <w:r>
+        <w:rPr>
+          <w:rStyle w:val="NormalTok"/>
+        </w:rPr>
+        <w:t xml:space="preserve"> </w:t>
+      </w:r>
+      <w:r>
+        <w:rPr>
+          <w:rStyle w:val="FunctionTok"/>
+        </w:rPr>
+        <w:t xml:space="preserve">c</w:t>
+      </w:r>
+      <w:r>
+        <w:rPr>
+          <w:rStyle w:val="NormalTok"/>
+        </w:rPr>
+        <w:t xml:space="preserve">(</w:t>
+      </w:r>
+      <w:r>
+        <w:rPr>
+          <w:rStyle w:val="StringTok"/>
+        </w:rPr>
+        <w:t xml:space="preserve">"Yes"</w:t>
+      </w:r>
+      <w:r>
+        <w:rPr>
+          <w:rStyle w:val="NormalTok"/>
+        </w:rPr>
+        <w:t xml:space="preserve"> </w:t>
+      </w:r>
+      <w:r>
+        <w:rPr>
+          <w:rStyle w:val="OtherTok"/>
+        </w:rPr>
+        <w:t xml:space="preserve">=</w:t>
+      </w:r>
+      <w:r>
+        <w:rPr>
+          <w:rStyle w:val="NormalTok"/>
+        </w:rPr>
+        <w:t xml:space="preserve"> </w:t>
+      </w:r>
+      <w:r>
+        <w:rPr>
+          <w:rStyle w:val="StringTok"/>
+        </w:rPr>
+        <w:t xml:space="preserve">"red"</w:t>
+      </w:r>
+      <w:r>
+        <w:rPr>
+          <w:rStyle w:val="NormalTok"/>
+        </w:rPr>
+        <w:t xml:space="preserve">, </w:t>
+      </w:r>
+      <w:r>
+        <w:rPr>
+          <w:rStyle w:val="StringTok"/>
+        </w:rPr>
+        <w:t xml:space="preserve">"No"</w:t>
+      </w:r>
+      <w:r>
+        <w:rPr>
+          <w:rStyle w:val="NormalTok"/>
+        </w:rPr>
+        <w:t xml:space="preserve"> </w:t>
+      </w:r>
+      <w:r>
+        <w:rPr>
+          <w:rStyle w:val="OtherTok"/>
+        </w:rPr>
+        <w:t xml:space="preserve">=</w:t>
+      </w:r>
+      <w:r>
+        <w:rPr>
+          <w:rStyle w:val="NormalTok"/>
+        </w:rPr>
+        <w:t xml:space="preserve"> </w:t>
+      </w:r>
+      <w:r>
+        <w:rPr>
+          <w:rStyle w:val="StringTok"/>
+        </w:rPr>
+        <w:t xml:space="preserve">"blue"</w:t>
+      </w:r>
+      <w:r>
+        <w:rPr>
+          <w:rStyle w:val="NormalTok"/>
+        </w:rPr>
+        <w:t xml:space="preserve">)</w:t>
+      </w:r>
+      <w:r>
+        <w:br/>
+      </w:r>
+      <w:r>
+        <w:rPr>
+          <w:rStyle w:val="FunctionTok"/>
+        </w:rPr>
+        <w:t xml:space="preserve">ggplot</w:t>
+      </w:r>
+      <w:r>
+        <w:rPr>
+          <w:rStyle w:val="NormalTok"/>
+        </w:rPr>
+        <w:t xml:space="preserve">(data, </w:t>
+      </w:r>
+      <w:r>
+        <w:rPr>
+          <w:rStyle w:val="FunctionTok"/>
+        </w:rPr>
+        <w:t xml:space="preserve">aes</w:t>
+      </w:r>
+      <w:r>
+        <w:rPr>
+          <w:rStyle w:val="NormalTok"/>
+        </w:rPr>
+        <w:t xml:space="preserve">(</w:t>
+      </w:r>
+      <w:r>
+        <w:rPr>
+          <w:rStyle w:val="AttributeTok"/>
+        </w:rPr>
+        <w:t xml:space="preserve">x =</w:t>
+      </w:r>
+      <w:r>
+        <w:rPr>
+          <w:rStyle w:val="NormalTok"/>
+        </w:rPr>
+        <w:t xml:space="preserve"> Age, </w:t>
+      </w:r>
+      <w:r>
+        <w:rPr>
+          <w:rStyle w:val="AttributeTok"/>
+        </w:rPr>
+        <w:t xml:space="preserve">fill =</w:t>
+      </w:r>
+      <w:r>
+        <w:rPr>
+          <w:rStyle w:val="NormalTok"/>
+        </w:rPr>
+        <w:t xml:space="preserve"> FrequentFlyer)) </w:t>
+      </w:r>
+      <w:r>
+        <w:rPr>
+          <w:rStyle w:val="SpecialCharTok"/>
+        </w:rPr>
+        <w:t xml:space="preserve">+</w:t>
+      </w:r>
+      <w:r>
+        <w:br/>
+      </w:r>
+      <w:r>
+        <w:rPr>
+          <w:rStyle w:val="NormalTok"/>
+        </w:rPr>
+        <w:t xml:space="preserve">  </w:t>
+      </w:r>
+      <w:r>
+        <w:rPr>
+          <w:rStyle w:val="FunctionTok"/>
+        </w:rPr>
+        <w:t xml:space="preserve">geom_bar</w:t>
+      </w:r>
+      <w:r>
+        <w:rPr>
+          <w:rStyle w:val="NormalTok"/>
+        </w:rPr>
+        <w:t xml:space="preserve">(</w:t>
+      </w:r>
+      <w:r>
+        <w:rPr>
+          <w:rStyle w:val="AttributeTok"/>
+        </w:rPr>
+        <w:t xml:space="preserve">position =</w:t>
+      </w:r>
+      <w:r>
+        <w:rPr>
+          <w:rStyle w:val="NormalTok"/>
+        </w:rPr>
+        <w:t xml:space="preserve"> </w:t>
+      </w:r>
+      <w:r>
+        <w:rPr>
+          <w:rStyle w:val="StringTok"/>
+        </w:rPr>
+        <w:t xml:space="preserve">"dodge"</w:t>
+      </w:r>
+      <w:r>
+        <w:rPr>
+          <w:rStyle w:val="NormalTok"/>
+        </w:rPr>
+        <w:t xml:space="preserve">) </w:t>
+      </w:r>
+      <w:r>
+        <w:rPr>
+          <w:rStyle w:val="SpecialCharTok"/>
+        </w:rPr>
+        <w:t xml:space="preserve">+</w:t>
+      </w:r>
+      <w:r>
+        <w:br/>
+      </w:r>
+      <w:r>
+        <w:rPr>
+          <w:rStyle w:val="NormalTok"/>
+        </w:rPr>
+        <w:t xml:space="preserve">  </w:t>
+      </w:r>
+      <w:r>
+        <w:rPr>
+          <w:rStyle w:val="FunctionTok"/>
+        </w:rPr>
+        <w:t xml:space="preserve">scale_fill_manual</w:t>
+      </w:r>
+      <w:r>
+        <w:rPr>
+          <w:rStyle w:val="NormalTok"/>
+        </w:rPr>
+        <w:t xml:space="preserve">(</w:t>
+      </w:r>
+      <w:r>
+        <w:rPr>
+          <w:rStyle w:val="AttributeTok"/>
+        </w:rPr>
+        <w:t xml:space="preserve">values =</w:t>
+      </w:r>
+      <w:r>
+        <w:rPr>
+          <w:rStyle w:val="NormalTok"/>
+        </w:rPr>
+        <w:t xml:space="preserve"> frequentFlyerStatus) </w:t>
+      </w:r>
+      <w:r>
+        <w:rPr>
+          <w:rStyle w:val="SpecialCharTok"/>
+        </w:rPr>
+        <w:t xml:space="preserve">+</w:t>
+      </w:r>
+      <w:r>
+        <w:br/>
+      </w:r>
+      <w:r>
+        <w:rPr>
+          <w:rStyle w:val="NormalTok"/>
+        </w:rPr>
+        <w:t xml:space="preserve">  </w:t>
+      </w:r>
+      <w:r>
+        <w:rPr>
+          <w:rStyle w:val="FunctionTok"/>
+        </w:rPr>
+        <w:t xml:space="preserve">labs</w:t>
+      </w:r>
+      <w:r>
+        <w:rPr>
+          <w:rStyle w:val="NormalTok"/>
+        </w:rPr>
+        <w:t xml:space="preserve">(</w:t>
+      </w:r>
+      <w:r>
+        <w:rPr>
+          <w:rStyle w:val="AttributeTok"/>
+        </w:rPr>
+        <w:t xml:space="preserve">title =</w:t>
+      </w:r>
+      <w:r>
+        <w:rPr>
+          <w:rStyle w:val="NormalTok"/>
+        </w:rPr>
+        <w:t xml:space="preserve"> </w:t>
+      </w:r>
+      <w:r>
+        <w:rPr>
+          <w:rStyle w:val="StringTok"/>
+        </w:rPr>
+        <w:t xml:space="preserve">"Distribution of Frequent Flyer Status by Age"</w:t>
+      </w:r>
+      <w:r>
+        <w:rPr>
+          <w:rStyle w:val="NormalTok"/>
+        </w:rPr>
+        <w:t xml:space="preserve">, </w:t>
+      </w:r>
+      <w:r>
+        <w:rPr>
+          <w:rStyle w:val="AttributeTok"/>
+        </w:rPr>
+        <w:t xml:space="preserve">x =</w:t>
+      </w:r>
+      <w:r>
+        <w:rPr>
+          <w:rStyle w:val="NormalTok"/>
+        </w:rPr>
+        <w:t xml:space="preserve"> </w:t>
+      </w:r>
+      <w:r>
+        <w:rPr>
+          <w:rStyle w:val="StringTok"/>
+        </w:rPr>
+        <w:t xml:space="preserve">"Age"</w:t>
+      </w:r>
+      <w:r>
+        <w:rPr>
+          <w:rStyle w:val="NormalTok"/>
+        </w:rPr>
+        <w:t xml:space="preserve">, </w:t>
+      </w:r>
+      <w:r>
+        <w:rPr>
+          <w:rStyle w:val="AttributeTok"/>
+        </w:rPr>
+        <w:t xml:space="preserve">y =</w:t>
+      </w:r>
+      <w:r>
+        <w:rPr>
+          <w:rStyle w:val="NormalTok"/>
+        </w:rPr>
+        <w:t xml:space="preserve"> </w:t>
+      </w:r>
+      <w:r>
+        <w:rPr>
+          <w:rStyle w:val="StringTok"/>
+        </w:rPr>
+        <w:t xml:space="preserve">"Count"</w:t>
+      </w:r>
+      <w:r>
+        <w:rPr>
+          <w:rStyle w:val="NormalTok"/>
+        </w:rPr>
+        <w:t xml:space="preserve">) </w:t>
       </w:r>
     </w:p>
     <w:p>
@@ -7047,18 +9067,18 @@
           <wp:inline>
             <wp:extent cx="4620126" cy="3696101"/>
             <wp:effectExtent b="0" l="0" r="0" t="0"/>
-            <wp:docPr descr="" title="" id="34" name="Picture"/>
+            <wp:docPr descr="" title="" id="39" name="Picture"/>
             <a:graphic>
               <a:graphicData uri="http://schemas.openxmlformats.org/drawingml/2006/picture">
                 <pic:pic>
                   <pic:nvPicPr>
-                    <pic:cNvPr descr="Project_code_files/figure-docx/unnamed-chunk-5-1.png" id="35" name="Picture"/>
+                    <pic:cNvPr descr="Project_code_files/figure-docx/unnamed-chunk-5-1.png" id="40" name="Picture"/>
                     <pic:cNvPicPr>
                       <a:picLocks noChangeArrowheads="1" noChangeAspect="1"/>
                     </pic:cNvPicPr>
                   </pic:nvPicPr>
                   <pic:blipFill>
-                    <a:blip r:embed="rId33"/>
+                    <a:blip r:embed="rId38"/>
                     <a:stretch>
                       <a:fillRect/>
                     </a:stretch>
@@ -7085,8 +9105,8 @@
         </w:drawing>
       </w:r>
     </w:p>
-    <w:bookmarkEnd w:id="36"/>
-    <w:bookmarkStart w:id="40" w:name="graph-4---sectorincome"/>
+    <w:bookmarkEnd w:id="41"/>
+    <w:bookmarkStart w:id="45" w:name="graph-4---sectorincome"/>
     <w:p>
       <w:pPr>
         <w:pStyle w:val="Heading1"/>
@@ -7099,9 +9119,8 @@
       <w:pPr>
         <w:numPr>
           <w:ilvl w:val="0"/>
-          <w:numId w:val="1003"/>
+          <w:numId w:val="1007"/>
         </w:numPr>
-        <w:pStyle w:val="Compact"/>
       </w:pPr>
       <w:r>
         <w:t xml:space="preserve">We can see how the income is distributed by Employment Type (Goverment vs Private).</w:t>
@@ -7111,33 +9130,597 @@
       <w:pPr>
         <w:numPr>
           <w:ilvl w:val="0"/>
-          <w:numId w:val="1003"/>
+          <w:numId w:val="1007"/>
         </w:numPr>
-        <w:pStyle w:val="Compact"/>
       </w:pPr>
       <w:r>
         <w:t xml:space="preserve">We can see that the income is slightly higher in the private sector.</w:t>
       </w:r>
-      <w:r>
+    </w:p>
+    <w:p>
+      <w:pPr>
+        <w:pStyle w:val="SourceCode"/>
+      </w:pPr>
+      <w:r>
+        <w:rPr>
+          <w:rStyle w:val="FunctionTok"/>
+        </w:rPr>
+        <w:t xml:space="preserve">ggplot</w:t>
+      </w:r>
+      <w:r>
+        <w:rPr>
+          <w:rStyle w:val="NormalTok"/>
+        </w:rPr>
+        <w:t xml:space="preserve">(data, </w:t>
+      </w:r>
+      <w:r>
+        <w:rPr>
+          <w:rStyle w:val="FunctionTok"/>
+        </w:rPr>
+        <w:t xml:space="preserve">aes</w:t>
+      </w:r>
+      <w:r>
+        <w:rPr>
+          <w:rStyle w:val="NormalTok"/>
+        </w:rPr>
+        <w:t xml:space="preserve">(</w:t>
+      </w:r>
+      <w:r>
+        <w:rPr>
+          <w:rStyle w:val="AttributeTok"/>
+        </w:rPr>
+        <w:t xml:space="preserve">x =</w:t>
+      </w:r>
+      <w:r>
+        <w:rPr>
+          <w:rStyle w:val="NormalTok"/>
+        </w:rPr>
+        <w:t xml:space="preserve"> Employment.Type, </w:t>
+      </w:r>
+      <w:r>
+        <w:rPr>
+          <w:rStyle w:val="AttributeTok"/>
+        </w:rPr>
+        <w:t xml:space="preserve">y =</w:t>
+      </w:r>
+      <w:r>
+        <w:rPr>
+          <w:rStyle w:val="NormalTok"/>
+        </w:rPr>
+        <w:t xml:space="preserve"> AnnualIncomeUSD, </w:t>
+      </w:r>
+      <w:r>
+        <w:rPr>
+          <w:rStyle w:val="AttributeTok"/>
+        </w:rPr>
+        <w:t xml:space="preserve">fill =</w:t>
+      </w:r>
+      <w:r>
+        <w:rPr>
+          <w:rStyle w:val="NormalTok"/>
+        </w:rPr>
+        <w:t xml:space="preserve"> Employment.Type)) </w:t>
+      </w:r>
+      <w:r>
+        <w:rPr>
+          <w:rStyle w:val="SpecialCharTok"/>
+        </w:rPr>
+        <w:t xml:space="preserve">+</w:t>
+      </w:r>
+      <w:r>
+        <w:br/>
+      </w:r>
+      <w:r>
+        <w:rPr>
+          <w:rStyle w:val="NormalTok"/>
+        </w:rPr>
+        <w:t xml:space="preserve">  </w:t>
+      </w:r>
+      <w:r>
+        <w:rPr>
+          <w:rStyle w:val="FunctionTok"/>
+        </w:rPr>
+        <w:t xml:space="preserve">geom_boxplot</w:t>
+      </w:r>
+      <w:r>
+        <w:rPr>
+          <w:rStyle w:val="NormalTok"/>
+        </w:rPr>
+        <w:t xml:space="preserve">() </w:t>
+      </w:r>
+      <w:r>
+        <w:rPr>
+          <w:rStyle w:val="SpecialCharTok"/>
+        </w:rPr>
+        <w:t xml:space="preserve">+</w:t>
+      </w:r>
+      <w:r>
+        <w:br/>
+      </w:r>
+      <w:r>
+        <w:rPr>
+          <w:rStyle w:val="NormalTok"/>
+        </w:rPr>
+        <w:t xml:space="preserve">  </w:t>
+      </w:r>
+      <w:r>
+        <w:rPr>
+          <w:rStyle w:val="FunctionTok"/>
+        </w:rPr>
+        <w:t xml:space="preserve">labs</w:t>
+      </w:r>
+      <w:r>
+        <w:rPr>
+          <w:rStyle w:val="NormalTok"/>
+        </w:rPr>
+        <w:t xml:space="preserve">(</w:t>
+      </w:r>
+      <w:r>
+        <w:rPr>
+          <w:rStyle w:val="AttributeTok"/>
+        </w:rPr>
+        <w:t xml:space="preserve">title =</w:t>
+      </w:r>
+      <w:r>
+        <w:rPr>
+          <w:rStyle w:val="NormalTok"/>
+        </w:rPr>
         <w:t xml:space="preserve"> </w:t>
       </w:r>
+      <w:r>
+        <w:rPr>
+          <w:rStyle w:val="StringTok"/>
+        </w:rPr>
+        <w:t xml:space="preserve">"Box Plot of Annual Income by Employment Type"</w:t>
+      </w:r>
+      <w:r>
+        <w:rPr>
+          <w:rStyle w:val="NormalTok"/>
+        </w:rPr>
+        <w:t xml:space="preserve">, </w:t>
+      </w:r>
+      <w:r>
+        <w:rPr>
+          <w:rStyle w:val="AttributeTok"/>
+        </w:rPr>
+        <w:t xml:space="preserve">x =</w:t>
+      </w:r>
+      <w:r>
+        <w:rPr>
+          <w:rStyle w:val="NormalTok"/>
+        </w:rPr>
+        <w:t xml:space="preserve"> </w:t>
+      </w:r>
+      <w:r>
+        <w:rPr>
+          <w:rStyle w:val="StringTok"/>
+        </w:rPr>
+        <w:t xml:space="preserve">"Employment Type"</w:t>
+      </w:r>
+      <w:r>
+        <w:rPr>
+          <w:rStyle w:val="NormalTok"/>
+        </w:rPr>
+        <w:t xml:space="preserve">, </w:t>
+      </w:r>
+      <w:r>
+        <w:rPr>
+          <w:rStyle w:val="AttributeTok"/>
+        </w:rPr>
+        <w:t xml:space="preserve">y =</w:t>
+      </w:r>
+      <w:r>
+        <w:rPr>
+          <w:rStyle w:val="NormalTok"/>
+        </w:rPr>
+        <w:t xml:space="preserve"> </w:t>
+      </w:r>
+      <w:r>
+        <w:rPr>
+          <w:rStyle w:val="StringTok"/>
+        </w:rPr>
+        <w:t xml:space="preserve">"Annual Income"</w:t>
+      </w:r>
+      <w:r>
+        <w:rPr>
+          <w:rStyle w:val="NormalTok"/>
+        </w:rPr>
+        <w:t xml:space="preserve">) </w:t>
+      </w:r>
+      <w:r>
+        <w:rPr>
+          <w:rStyle w:val="SpecialCharTok"/>
+        </w:rPr>
+        <w:t xml:space="preserve">+</w:t>
+      </w:r>
+      <w:r>
+        <w:rPr>
+          <w:rStyle w:val="NormalTok"/>
+        </w:rPr>
+        <w:t xml:space="preserve"> </w:t>
+      </w:r>
+      <w:r>
+        <w:rPr>
+          <w:rStyle w:val="CommentTok"/>
+        </w:rPr>
+        <w:t xml:space="preserve"># Sets the title and label for x,y axis</w:t>
+      </w:r>
+      <w:r>
+        <w:br/>
+      </w:r>
+      <w:r>
+        <w:rPr>
+          <w:rStyle w:val="NormalTok"/>
+        </w:rPr>
+        <w:t xml:space="preserve">    </w:t>
+      </w:r>
+      <w:r>
+        <w:rPr>
+          <w:rStyle w:val="FunctionTok"/>
+        </w:rPr>
+        <w:t xml:space="preserve">scale_y_continuous</w:t>
+      </w:r>
+      <w:r>
+        <w:rPr>
+          <w:rStyle w:val="NormalTok"/>
+        </w:rPr>
+        <w:t xml:space="preserve">(</w:t>
+      </w:r>
+      <w:r>
+        <w:rPr>
+          <w:rStyle w:val="AttributeTok"/>
+        </w:rPr>
+        <w:t xml:space="preserve">labels =</w:t>
+      </w:r>
+      <w:r>
+        <w:rPr>
+          <w:rStyle w:val="NormalTok"/>
+        </w:rPr>
+        <w:t xml:space="preserve"> scales</w:t>
+      </w:r>
+      <w:r>
+        <w:rPr>
+          <w:rStyle w:val="SpecialCharTok"/>
+        </w:rPr>
+        <w:t xml:space="preserve">::</w:t>
+      </w:r>
+      <w:r>
+        <w:rPr>
+          <w:rStyle w:val="FunctionTok"/>
+        </w:rPr>
+        <w:t xml:space="preserve">dollar_format</w:t>
+      </w:r>
+      <w:r>
+        <w:rPr>
+          <w:rStyle w:val="NormalTok"/>
+        </w:rPr>
+        <w:t xml:space="preserve">(), </w:t>
+      </w:r>
+      <w:r>
+        <w:rPr>
+          <w:rStyle w:val="AttributeTok"/>
+        </w:rPr>
+        <w:t xml:space="preserve">breaks =</w:t>
+      </w:r>
+      <w:r>
+        <w:rPr>
+          <w:rStyle w:val="NormalTok"/>
+        </w:rPr>
+        <w:t xml:space="preserve"> </w:t>
+      </w:r>
+      <w:r>
+        <w:rPr>
+          <w:rStyle w:val="FunctionTok"/>
+        </w:rPr>
+        <w:t xml:space="preserve">seq</w:t>
+      </w:r>
+      <w:r>
+        <w:rPr>
+          <w:rStyle w:val="NormalTok"/>
+        </w:rPr>
+        <w:t xml:space="preserve">(</w:t>
+      </w:r>
+      <w:r>
+        <w:rPr>
+          <w:rStyle w:val="AttributeTok"/>
+        </w:rPr>
+        <w:t xml:space="preserve">from =</w:t>
+      </w:r>
+      <w:r>
+        <w:rPr>
+          <w:rStyle w:val="NormalTok"/>
+        </w:rPr>
+        <w:t xml:space="preserve"> </w:t>
+      </w:r>
+      <w:r>
+        <w:rPr>
+          <w:rStyle w:val="FunctionTok"/>
+        </w:rPr>
+        <w:t xml:space="preserve">min</w:t>
+      </w:r>
+      <w:r>
+        <w:rPr>
+          <w:rStyle w:val="NormalTok"/>
+        </w:rPr>
+        <w:t xml:space="preserve">(data</w:t>
+      </w:r>
+      <w:r>
+        <w:rPr>
+          <w:rStyle w:val="SpecialCharTok"/>
+        </w:rPr>
+        <w:t xml:space="preserve">$</w:t>
+      </w:r>
+      <w:r>
+        <w:rPr>
+          <w:rStyle w:val="NormalTok"/>
+        </w:rPr>
+        <w:t xml:space="preserve">AnnualIncomeUSD), </w:t>
+      </w:r>
+      <w:r>
+        <w:rPr>
+          <w:rStyle w:val="AttributeTok"/>
+        </w:rPr>
+        <w:t xml:space="preserve">to =</w:t>
+      </w:r>
+      <w:r>
+        <w:rPr>
+          <w:rStyle w:val="NormalTok"/>
+        </w:rPr>
+        <w:t xml:space="preserve"> </w:t>
+      </w:r>
+      <w:r>
+        <w:rPr>
+          <w:rStyle w:val="FunctionTok"/>
+        </w:rPr>
+        <w:t xml:space="preserve">max</w:t>
+      </w:r>
+      <w:r>
+        <w:rPr>
+          <w:rStyle w:val="NormalTok"/>
+        </w:rPr>
+        <w:t xml:space="preserve">(data</w:t>
+      </w:r>
+      <w:r>
+        <w:rPr>
+          <w:rStyle w:val="SpecialCharTok"/>
+        </w:rPr>
+        <w:t xml:space="preserve">$</w:t>
+      </w:r>
+      <w:r>
+        <w:rPr>
+          <w:rStyle w:val="NormalTok"/>
+        </w:rPr>
+        <w:t xml:space="preserve">AnnualIncomeUSD), </w:t>
+      </w:r>
+      <w:r>
+        <w:rPr>
+          <w:rStyle w:val="AttributeTok"/>
+        </w:rPr>
+        <w:t xml:space="preserve">by =</w:t>
+      </w:r>
+      <w:r>
+        <w:rPr>
+          <w:rStyle w:val="NormalTok"/>
+        </w:rPr>
+        <w:t xml:space="preserve"> </w:t>
+      </w:r>
+      <w:r>
+        <w:rPr>
+          <w:rStyle w:val="DecValTok"/>
+        </w:rPr>
+        <w:t xml:space="preserve">2000</w:t>
+      </w:r>
+      <w:r>
+        <w:rPr>
+          <w:rStyle w:val="NormalTok"/>
+        </w:rPr>
+        <w:t xml:space="preserve">)) </w:t>
+      </w:r>
+      <w:r>
+        <w:rPr>
+          <w:rStyle w:val="SpecialCharTok"/>
+        </w:rPr>
+        <w:t xml:space="preserve">+</w:t>
+      </w:r>
+      <w:r>
+        <w:rPr>
+          <w:rStyle w:val="NormalTok"/>
+        </w:rPr>
+        <w:t xml:space="preserve">  </w:t>
+      </w:r>
+      <w:r>
+        <w:rPr>
+          <w:rStyle w:val="CommentTok"/>
+        </w:rPr>
+        <w:t xml:space="preserve"># Formats the y-axis labels as dollars and sets breaks</w:t>
+      </w:r>
+      <w:r>
+        <w:br/>
+      </w:r>
+      <w:r>
+        <w:rPr>
+          <w:rStyle w:val="NormalTok"/>
+        </w:rPr>
+        <w:t xml:space="preserve">  </w:t>
+      </w:r>
+      <w:r>
+        <w:rPr>
+          <w:rStyle w:val="FunctionTok"/>
+        </w:rPr>
+        <w:t xml:space="preserve">theme_light</w:t>
+      </w:r>
+      <w:r>
+        <w:rPr>
+          <w:rStyle w:val="NormalTok"/>
+        </w:rPr>
+        <w:t xml:space="preserve">() </w:t>
+      </w:r>
+      <w:r>
+        <w:rPr>
+          <w:rStyle w:val="SpecialCharTok"/>
+        </w:rPr>
+        <w:t xml:space="preserve">+</w:t>
+      </w:r>
+      <w:r>
+        <w:rPr>
+          <w:rStyle w:val="NormalTok"/>
+        </w:rPr>
+        <w:t xml:space="preserve">  </w:t>
+      </w:r>
+      <w:r>
+        <w:br/>
+      </w:r>
+      <w:r>
+        <w:rPr>
+          <w:rStyle w:val="NormalTok"/>
+        </w:rPr>
+        <w:t xml:space="preserve">  </w:t>
+      </w:r>
+      <w:r>
+        <w:rPr>
+          <w:rStyle w:val="FunctionTok"/>
+        </w:rPr>
+        <w:t xml:space="preserve">theme</w:t>
+      </w:r>
+      <w:r>
+        <w:rPr>
+          <w:rStyle w:val="NormalTok"/>
+        </w:rPr>
+        <w:t xml:space="preserve">( </w:t>
+      </w:r>
+      <w:r>
+        <w:br/>
+      </w:r>
+      <w:r>
+        <w:rPr>
+          <w:rStyle w:val="NormalTok"/>
+        </w:rPr>
+        <w:t xml:space="preserve">        </w:t>
+      </w:r>
+      <w:r>
+        <w:rPr>
+          <w:rStyle w:val="AttributeTok"/>
+        </w:rPr>
+        <w:t xml:space="preserve">legend.position =</w:t>
+      </w:r>
+      <w:r>
+        <w:rPr>
+          <w:rStyle w:val="NormalTok"/>
+        </w:rPr>
+        <w:t xml:space="preserve"> </w:t>
+      </w:r>
+      <w:r>
+        <w:rPr>
+          <w:rStyle w:val="StringTok"/>
+        </w:rPr>
+        <w:t xml:space="preserve">"none"</w:t>
+      </w:r>
+      <w:r>
+        <w:rPr>
+          <w:rStyle w:val="NormalTok"/>
+        </w:rPr>
+        <w:t xml:space="preserve">,  </w:t>
+      </w:r>
+      <w:r>
+        <w:rPr>
+          <w:rStyle w:val="CommentTok"/>
+        </w:rPr>
+        <w:t xml:space="preserve"># Hides the legend </w:t>
+      </w:r>
+      <w:r>
+        <w:br/>
+      </w:r>
+      <w:r>
+        <w:rPr>
+          <w:rStyle w:val="NormalTok"/>
+        </w:rPr>
+        <w:t xml:space="preserve">        </w:t>
+      </w:r>
+      <w:r>
+        <w:rPr>
+          <w:rStyle w:val="AttributeTok"/>
+        </w:rPr>
+        <w:t xml:space="preserve">plot.title =</w:t>
+      </w:r>
+      <w:r>
+        <w:rPr>
+          <w:rStyle w:val="NormalTok"/>
+        </w:rPr>
+        <w:t xml:space="preserve"> </w:t>
+      </w:r>
+      <w:r>
+        <w:rPr>
+          <w:rStyle w:val="FunctionTok"/>
+        </w:rPr>
+        <w:t xml:space="preserve">element_text</w:t>
+      </w:r>
+      <w:r>
+        <w:rPr>
+          <w:rStyle w:val="NormalTok"/>
+        </w:rPr>
+        <w:t xml:space="preserve">(</w:t>
+      </w:r>
+      <w:r>
+        <w:rPr>
+          <w:rStyle w:val="AttributeTok"/>
+        </w:rPr>
+        <w:t xml:space="preserve">hjust =</w:t>
+      </w:r>
+      <w:r>
+        <w:rPr>
+          <w:rStyle w:val="NormalTok"/>
+        </w:rPr>
+        <w:t xml:space="preserve"> </w:t>
+      </w:r>
+      <w:r>
+        <w:rPr>
+          <w:rStyle w:val="FloatTok"/>
+        </w:rPr>
+        <w:t xml:space="preserve">0.5</w:t>
+      </w:r>
+      <w:r>
+        <w:rPr>
+          <w:rStyle w:val="NormalTok"/>
+        </w:rPr>
+        <w:t xml:space="preserve">),  </w:t>
+      </w:r>
+      <w:r>
+        <w:rPr>
+          <w:rStyle w:val="CommentTok"/>
+        </w:rPr>
+        <w:t xml:space="preserve"># Center the plot title</w:t>
+      </w:r>
+      <w:r>
+        <w:br/>
+      </w:r>
+      <w:r>
+        <w:rPr>
+          <w:rStyle w:val="NormalTok"/>
+        </w:rPr>
+        <w:t xml:space="preserve">       )  </w:t>
+      </w:r>
+    </w:p>
+    <w:p>
+      <w:pPr>
+        <w:pStyle w:val="FirstParagraph"/>
+      </w:pPr>
       <w:r>
         <w:drawing>
           <wp:inline>
             <wp:extent cx="4620126" cy="3696101"/>
             <wp:effectExtent b="0" l="0" r="0" t="0"/>
-            <wp:docPr descr="" title="" id="38" name="Picture"/>
+            <wp:docPr descr="" title="" id="43" name="Picture"/>
             <a:graphic>
               <a:graphicData uri="http://schemas.openxmlformats.org/drawingml/2006/picture">
                 <pic:pic>
                   <pic:nvPicPr>
-                    <pic:cNvPr descr="Project_code_files/figure-docx/unnamed-chunk-6-1.png" id="39" name="Picture"/>
+                    <pic:cNvPr descr="Project_code_files/figure-docx/unnamed-chunk-6-1.png" id="44" name="Picture"/>
                     <pic:cNvPicPr>
                       <a:picLocks noChangeArrowheads="1" noChangeAspect="1"/>
                     </pic:cNvPicPr>
                   </pic:nvPicPr>
                   <pic:blipFill>
-                    <a:blip r:embed="rId37"/>
+                    <a:blip r:embed="rId42"/>
                     <a:stretch>
                       <a:fillRect/>
                     </a:stretch>
@@ -7164,8 +9747,8 @@
         </w:drawing>
       </w:r>
     </w:p>
-    <w:bookmarkEnd w:id="40"/>
-    <w:bookmarkStart w:id="50" w:name="graph-5---ageincome"/>
+    <w:bookmarkEnd w:id="45"/>
+    <w:bookmarkStart w:id="55" w:name="graph-5---ageincome"/>
     <w:p>
       <w:pPr>
         <w:pStyle w:val="Heading1"/>
@@ -7179,22 +9762,10 @@
         <w:pStyle w:val="FirstParagraph"/>
       </w:pPr>
       <w:r>
-        <w:t xml:space="preserve">Age and income is a cool graph to see. We can see how income is distributed by age.</w:t>
-      </w:r>
-      <w:r>
-        <w:t xml:space="preserve"> </w:t>
-      </w:r>
-      <w:r>
-        <w:t xml:space="preserve">- Generally it is believed that income increases with age.</w:t>
-      </w:r>
-      <w:r>
-        <w:t xml:space="preserve"> </w:t>
-      </w:r>
-      <w:r>
-        <w:t xml:space="preserve">- Peak around 40-50 since that is when people are at their peak in their careers.</w:t>
+        <w:t xml:space="preserve">Age and income is a cool graph to see. We can see how income is distributed by age. - Generally it is believed that income increases with age. - Peak around 40-50 since that is when people are at their peak in their careers.</w:t>
       </w:r>
     </w:p>
-    <w:bookmarkStart w:id="41" w:name="what-does-the-data-tell-us"/>
+    <w:bookmarkStart w:id="46" w:name="what-does-the-data-tell-us"/>
     <w:p>
       <w:pPr>
         <w:pStyle w:val="Heading2"/>
@@ -7207,7 +9778,7 @@
       <w:pPr>
         <w:numPr>
           <w:ilvl w:val="0"/>
-          <w:numId w:val="1004"/>
+          <w:numId w:val="1008"/>
         </w:numPr>
         <w:pStyle w:val="Compact"/>
       </w:pPr>
@@ -7215,8 +9786,8 @@
         <w:t xml:space="preserve">There is not a big difference in the age and the income that these people make.</w:t>
       </w:r>
     </w:p>
-    <w:bookmarkEnd w:id="41"/>
-    <w:bookmarkStart w:id="45" w:name="by-looking-at-a-barplot-for-each-age"/>
+    <w:bookmarkEnd w:id="46"/>
+    <w:bookmarkStart w:id="50" w:name="by-looking-at-a-barplot-for-each-age"/>
     <w:p>
       <w:pPr>
         <w:pStyle w:val="Heading2"/>
@@ -7229,7 +9800,7 @@
       <w:pPr>
         <w:numPr>
           <w:ilvl w:val="0"/>
-          <w:numId w:val="1005"/>
+          <w:numId w:val="1009"/>
         </w:numPr>
         <w:pStyle w:val="Compact"/>
       </w:pPr>
@@ -7241,33 +9812,853 @@
       <w:pPr>
         <w:numPr>
           <w:ilvl w:val="0"/>
-          <w:numId w:val="1005"/>
+          <w:numId w:val="1009"/>
         </w:numPr>
         <w:pStyle w:val="Compact"/>
       </w:pPr>
       <w:r>
         <w:t xml:space="preserve">It is easier to tell in box plot compared to scatter plot.</w:t>
       </w:r>
-      <w:r>
+    </w:p>
+    <w:p>
+      <w:pPr>
+        <w:pStyle w:val="SourceCode"/>
+      </w:pPr>
+      <w:r>
+        <w:rPr>
+          <w:rStyle w:val="NormalTok"/>
+        </w:rPr>
+        <w:t xml:space="preserve">p </w:t>
+      </w:r>
+      <w:r>
+        <w:rPr>
+          <w:rStyle w:val="OtherTok"/>
+        </w:rPr>
+        <w:t xml:space="preserve">=</w:t>
+      </w:r>
+      <w:r>
+        <w:rPr>
+          <w:rStyle w:val="NormalTok"/>
+        </w:rPr>
         <w:t xml:space="preserve"> </w:t>
       </w:r>
+      <w:r>
+        <w:rPr>
+          <w:rStyle w:val="FunctionTok"/>
+        </w:rPr>
+        <w:t xml:space="preserve">ggplot</w:t>
+      </w:r>
+      <w:r>
+        <w:rPr>
+          <w:rStyle w:val="NormalTok"/>
+        </w:rPr>
+        <w:t xml:space="preserve">(data, </w:t>
+      </w:r>
+      <w:r>
+        <w:rPr>
+          <w:rStyle w:val="FunctionTok"/>
+        </w:rPr>
+        <w:t xml:space="preserve">aes</w:t>
+      </w:r>
+      <w:r>
+        <w:rPr>
+          <w:rStyle w:val="NormalTok"/>
+        </w:rPr>
+        <w:t xml:space="preserve">(</w:t>
+      </w:r>
+      <w:r>
+        <w:rPr>
+          <w:rStyle w:val="AttributeTok"/>
+        </w:rPr>
+        <w:t xml:space="preserve">x =</w:t>
+      </w:r>
+      <w:r>
+        <w:rPr>
+          <w:rStyle w:val="NormalTok"/>
+        </w:rPr>
+        <w:t xml:space="preserve"> Age, </w:t>
+      </w:r>
+      <w:r>
+        <w:rPr>
+          <w:rStyle w:val="AttributeTok"/>
+        </w:rPr>
+        <w:t xml:space="preserve">y =</w:t>
+      </w:r>
+      <w:r>
+        <w:rPr>
+          <w:rStyle w:val="NormalTok"/>
+        </w:rPr>
+        <w:t xml:space="preserve"> AnnualIncomeUSD)) </w:t>
+      </w:r>
+      <w:r>
+        <w:rPr>
+          <w:rStyle w:val="SpecialCharTok"/>
+        </w:rPr>
+        <w:t xml:space="preserve">+</w:t>
+      </w:r>
+      <w:r>
+        <w:br/>
+      </w:r>
+      <w:r>
+        <w:rPr>
+          <w:rStyle w:val="NormalTok"/>
+        </w:rPr>
+        <w:t xml:space="preserve">  </w:t>
+      </w:r>
+      <w:r>
+        <w:rPr>
+          <w:rStyle w:val="FunctionTok"/>
+        </w:rPr>
+        <w:t xml:space="preserve">geom_point</w:t>
+      </w:r>
+      <w:r>
+        <w:rPr>
+          <w:rStyle w:val="NormalTok"/>
+        </w:rPr>
+        <w:t xml:space="preserve">(</w:t>
+      </w:r>
+      <w:r>
+        <w:rPr>
+          <w:rStyle w:val="FunctionTok"/>
+        </w:rPr>
+        <w:t xml:space="preserve">aes</w:t>
+      </w:r>
+      <w:r>
+        <w:rPr>
+          <w:rStyle w:val="NormalTok"/>
+        </w:rPr>
+        <w:t xml:space="preserve">(</w:t>
+      </w:r>
+      <w:r>
+        <w:rPr>
+          <w:rStyle w:val="AttributeTok"/>
+        </w:rPr>
+        <w:t xml:space="preserve">color =</w:t>
+      </w:r>
+      <w:r>
+        <w:rPr>
+          <w:rStyle w:val="NormalTok"/>
+        </w:rPr>
+        <w:t xml:space="preserve"> </w:t>
+      </w:r>
+      <w:r>
+        <w:rPr>
+          <w:rStyle w:val="FunctionTok"/>
+        </w:rPr>
+        <w:t xml:space="preserve">as.factor</w:t>
+      </w:r>
+      <w:r>
+        <w:rPr>
+          <w:rStyle w:val="NormalTok"/>
+        </w:rPr>
+        <w:t xml:space="preserve">(TravelInsurance))) </w:t>
+      </w:r>
+      <w:r>
+        <w:rPr>
+          <w:rStyle w:val="SpecialCharTok"/>
+        </w:rPr>
+        <w:t xml:space="preserve">+</w:t>
+      </w:r>
+      <w:r>
+        <w:rPr>
+          <w:rStyle w:val="NormalTok"/>
+        </w:rPr>
+        <w:t xml:space="preserve">  </w:t>
+      </w:r>
+      <w:r>
+        <w:rPr>
+          <w:rStyle w:val="CommentTok"/>
+        </w:rPr>
+        <w:t xml:space="preserve"># Convert TravelInsurance to a factor for  color mapping</w:t>
+      </w:r>
+      <w:r>
+        <w:br/>
+      </w:r>
+      <w:r>
+        <w:rPr>
+          <w:rStyle w:val="NormalTok"/>
+        </w:rPr>
+        <w:t xml:space="preserve">  </w:t>
+      </w:r>
+      <w:r>
+        <w:rPr>
+          <w:rStyle w:val="FunctionTok"/>
+        </w:rPr>
+        <w:t xml:space="preserve">scale_x_continuous</w:t>
+      </w:r>
+      <w:r>
+        <w:rPr>
+          <w:rStyle w:val="NormalTok"/>
+        </w:rPr>
+        <w:t xml:space="preserve">(</w:t>
+      </w:r>
+      <w:r>
+        <w:rPr>
+          <w:rStyle w:val="AttributeTok"/>
+        </w:rPr>
+        <w:t xml:space="preserve">breaks =</w:t>
+      </w:r>
+      <w:r>
+        <w:rPr>
+          <w:rStyle w:val="NormalTok"/>
+        </w:rPr>
+        <w:t xml:space="preserve"> </w:t>
+      </w:r>
+      <w:r>
+        <w:rPr>
+          <w:rStyle w:val="FunctionTok"/>
+        </w:rPr>
+        <w:t xml:space="preserve">seq</w:t>
+      </w:r>
+      <w:r>
+        <w:rPr>
+          <w:rStyle w:val="NormalTok"/>
+        </w:rPr>
+        <w:t xml:space="preserve">(</w:t>
+      </w:r>
+      <w:r>
+        <w:rPr>
+          <w:rStyle w:val="FunctionTok"/>
+        </w:rPr>
+        <w:t xml:space="preserve">min</w:t>
+      </w:r>
+      <w:r>
+        <w:rPr>
+          <w:rStyle w:val="NormalTok"/>
+        </w:rPr>
+        <w:t xml:space="preserve">(data</w:t>
+      </w:r>
+      <w:r>
+        <w:rPr>
+          <w:rStyle w:val="SpecialCharTok"/>
+        </w:rPr>
+        <w:t xml:space="preserve">$</w:t>
+      </w:r>
+      <w:r>
+        <w:rPr>
+          <w:rStyle w:val="NormalTok"/>
+        </w:rPr>
+        <w:t xml:space="preserve">Age), </w:t>
+      </w:r>
+      <w:r>
+        <w:rPr>
+          <w:rStyle w:val="FunctionTok"/>
+        </w:rPr>
+        <w:t xml:space="preserve">max</w:t>
+      </w:r>
+      <w:r>
+        <w:rPr>
+          <w:rStyle w:val="NormalTok"/>
+        </w:rPr>
+        <w:t xml:space="preserve">(data</w:t>
+      </w:r>
+      <w:r>
+        <w:rPr>
+          <w:rStyle w:val="SpecialCharTok"/>
+        </w:rPr>
+        <w:t xml:space="preserve">$</w:t>
+      </w:r>
+      <w:r>
+        <w:rPr>
+          <w:rStyle w:val="NormalTok"/>
+        </w:rPr>
+        <w:t xml:space="preserve">Age), </w:t>
+      </w:r>
+      <w:r>
+        <w:rPr>
+          <w:rStyle w:val="AttributeTok"/>
+        </w:rPr>
+        <w:t xml:space="preserve">by =</w:t>
+      </w:r>
+      <w:r>
+        <w:rPr>
+          <w:rStyle w:val="NormalTok"/>
+        </w:rPr>
+        <w:t xml:space="preserve"> </w:t>
+      </w:r>
+      <w:r>
+        <w:rPr>
+          <w:rStyle w:val="DecValTok"/>
+        </w:rPr>
+        <w:t xml:space="preserve">1</w:t>
+      </w:r>
+      <w:r>
+        <w:rPr>
+          <w:rStyle w:val="NormalTok"/>
+        </w:rPr>
+        <w:t xml:space="preserve">)) </w:t>
+      </w:r>
+      <w:r>
+        <w:rPr>
+          <w:rStyle w:val="SpecialCharTok"/>
+        </w:rPr>
+        <w:t xml:space="preserve">+</w:t>
+      </w:r>
+      <w:r>
+        <w:rPr>
+          <w:rStyle w:val="NormalTok"/>
+        </w:rPr>
+        <w:t xml:space="preserve">  </w:t>
+      </w:r>
+      <w:r>
+        <w:rPr>
+          <w:rStyle w:val="CommentTok"/>
+        </w:rPr>
+        <w:t xml:space="preserve"># Sets the x-axis breaks to increment by 1 (Age) </w:t>
+      </w:r>
+      <w:r>
+        <w:br/>
+      </w:r>
+      <w:r>
+        <w:rPr>
+          <w:rStyle w:val="NormalTok"/>
+        </w:rPr>
+        <w:t xml:space="preserve">  </w:t>
+      </w:r>
+      <w:r>
+        <w:rPr>
+          <w:rStyle w:val="FunctionTok"/>
+        </w:rPr>
+        <w:t xml:space="preserve">scale_y_continuous</w:t>
+      </w:r>
+      <w:r>
+        <w:rPr>
+          <w:rStyle w:val="NormalTok"/>
+        </w:rPr>
+        <w:t xml:space="preserve">(</w:t>
+      </w:r>
+      <w:r>
+        <w:rPr>
+          <w:rStyle w:val="AttributeTok"/>
+        </w:rPr>
+        <w:t xml:space="preserve">labels =</w:t>
+      </w:r>
+      <w:r>
+        <w:rPr>
+          <w:rStyle w:val="NormalTok"/>
+        </w:rPr>
+        <w:t xml:space="preserve"> scales</w:t>
+      </w:r>
+      <w:r>
+        <w:rPr>
+          <w:rStyle w:val="SpecialCharTok"/>
+        </w:rPr>
+        <w:t xml:space="preserve">::</w:t>
+      </w:r>
+      <w:r>
+        <w:rPr>
+          <w:rStyle w:val="FunctionTok"/>
+        </w:rPr>
+        <w:t xml:space="preserve">dollar_format</w:t>
+      </w:r>
+      <w:r>
+        <w:rPr>
+          <w:rStyle w:val="NormalTok"/>
+        </w:rPr>
+        <w:t xml:space="preserve">(), </w:t>
+      </w:r>
+      <w:r>
+        <w:rPr>
+          <w:rStyle w:val="AttributeTok"/>
+        </w:rPr>
+        <w:t xml:space="preserve">breaks =</w:t>
+      </w:r>
+      <w:r>
+        <w:rPr>
+          <w:rStyle w:val="NormalTok"/>
+        </w:rPr>
+        <w:t xml:space="preserve"> </w:t>
+      </w:r>
+      <w:r>
+        <w:rPr>
+          <w:rStyle w:val="FunctionTok"/>
+        </w:rPr>
+        <w:t xml:space="preserve">seq</w:t>
+      </w:r>
+      <w:r>
+        <w:rPr>
+          <w:rStyle w:val="NormalTok"/>
+        </w:rPr>
+        <w:t xml:space="preserve">(</w:t>
+      </w:r>
+      <w:r>
+        <w:rPr>
+          <w:rStyle w:val="AttributeTok"/>
+        </w:rPr>
+        <w:t xml:space="preserve">from =</w:t>
+      </w:r>
+      <w:r>
+        <w:rPr>
+          <w:rStyle w:val="NormalTok"/>
+        </w:rPr>
+        <w:t xml:space="preserve"> </w:t>
+      </w:r>
+      <w:r>
+        <w:rPr>
+          <w:rStyle w:val="FunctionTok"/>
+        </w:rPr>
+        <w:t xml:space="preserve">min</w:t>
+      </w:r>
+      <w:r>
+        <w:rPr>
+          <w:rStyle w:val="NormalTok"/>
+        </w:rPr>
+        <w:t xml:space="preserve">(data</w:t>
+      </w:r>
+      <w:r>
+        <w:rPr>
+          <w:rStyle w:val="SpecialCharTok"/>
+        </w:rPr>
+        <w:t xml:space="preserve">$</w:t>
+      </w:r>
+      <w:r>
+        <w:rPr>
+          <w:rStyle w:val="NormalTok"/>
+        </w:rPr>
+        <w:t xml:space="preserve">AnnualIncomeUSD), </w:t>
+      </w:r>
+      <w:r>
+        <w:rPr>
+          <w:rStyle w:val="AttributeTok"/>
+        </w:rPr>
+        <w:t xml:space="preserve">to =</w:t>
+      </w:r>
+      <w:r>
+        <w:rPr>
+          <w:rStyle w:val="NormalTok"/>
+        </w:rPr>
+        <w:t xml:space="preserve"> </w:t>
+      </w:r>
+      <w:r>
+        <w:rPr>
+          <w:rStyle w:val="FunctionTok"/>
+        </w:rPr>
+        <w:t xml:space="preserve">max</w:t>
+      </w:r>
+      <w:r>
+        <w:rPr>
+          <w:rStyle w:val="NormalTok"/>
+        </w:rPr>
+        <w:t xml:space="preserve">(data</w:t>
+      </w:r>
+      <w:r>
+        <w:rPr>
+          <w:rStyle w:val="SpecialCharTok"/>
+        </w:rPr>
+        <w:t xml:space="preserve">$</w:t>
+      </w:r>
+      <w:r>
+        <w:rPr>
+          <w:rStyle w:val="NormalTok"/>
+        </w:rPr>
+        <w:t xml:space="preserve">AnnualIncomeUSD), </w:t>
+      </w:r>
+      <w:r>
+        <w:rPr>
+          <w:rStyle w:val="AttributeTok"/>
+        </w:rPr>
+        <w:t xml:space="preserve">by =</w:t>
+      </w:r>
+      <w:r>
+        <w:rPr>
+          <w:rStyle w:val="NormalTok"/>
+        </w:rPr>
+        <w:t xml:space="preserve"> </w:t>
+      </w:r>
+      <w:r>
+        <w:rPr>
+          <w:rStyle w:val="DecValTok"/>
+        </w:rPr>
+        <w:t xml:space="preserve">2000</w:t>
+      </w:r>
+      <w:r>
+        <w:rPr>
+          <w:rStyle w:val="NormalTok"/>
+        </w:rPr>
+        <w:t xml:space="preserve">)) </w:t>
+      </w:r>
+      <w:r>
+        <w:rPr>
+          <w:rStyle w:val="SpecialCharTok"/>
+        </w:rPr>
+        <w:t xml:space="preserve">+</w:t>
+      </w:r>
+      <w:r>
+        <w:rPr>
+          <w:rStyle w:val="NormalTok"/>
+        </w:rPr>
+        <w:t xml:space="preserve">  </w:t>
+      </w:r>
+      <w:r>
+        <w:rPr>
+          <w:rStyle w:val="CommentTok"/>
+        </w:rPr>
+        <w:t xml:space="preserve"># Formats the y-axis labels as dollars and increment by 2k </w:t>
+      </w:r>
+      <w:r>
+        <w:br/>
+      </w:r>
+      <w:r>
+        <w:rPr>
+          <w:rStyle w:val="NormalTok"/>
+        </w:rPr>
+        <w:t xml:space="preserve">  </w:t>
+      </w:r>
+      <w:r>
+        <w:rPr>
+          <w:rStyle w:val="FunctionTok"/>
+        </w:rPr>
+        <w:t xml:space="preserve">scale_color_manual</w:t>
+      </w:r>
+      <w:r>
+        <w:rPr>
+          <w:rStyle w:val="NormalTok"/>
+        </w:rPr>
+        <w:t xml:space="preserve">(</w:t>
+      </w:r>
+      <w:r>
+        <w:rPr>
+          <w:rStyle w:val="AttributeTok"/>
+        </w:rPr>
+        <w:t xml:space="preserve">values =</w:t>
+      </w:r>
+      <w:r>
+        <w:rPr>
+          <w:rStyle w:val="NormalTok"/>
+        </w:rPr>
+        <w:t xml:space="preserve"> </w:t>
+      </w:r>
+      <w:r>
+        <w:rPr>
+          <w:rStyle w:val="FunctionTok"/>
+        </w:rPr>
+        <w:t xml:space="preserve">c</w:t>
+      </w:r>
+      <w:r>
+        <w:rPr>
+          <w:rStyle w:val="NormalTok"/>
+        </w:rPr>
+        <w:t xml:space="preserve">(</w:t>
+      </w:r>
+      <w:r>
+        <w:rPr>
+          <w:rStyle w:val="StringTok"/>
+        </w:rPr>
+        <w:t xml:space="preserve">"0"</w:t>
+      </w:r>
+      <w:r>
+        <w:rPr>
+          <w:rStyle w:val="NormalTok"/>
+        </w:rPr>
+        <w:t xml:space="preserve"> </w:t>
+      </w:r>
+      <w:r>
+        <w:rPr>
+          <w:rStyle w:val="OtherTok"/>
+        </w:rPr>
+        <w:t xml:space="preserve">=</w:t>
+      </w:r>
+      <w:r>
+        <w:rPr>
+          <w:rStyle w:val="NormalTok"/>
+        </w:rPr>
+        <w:t xml:space="preserve"> </w:t>
+      </w:r>
+      <w:r>
+        <w:rPr>
+          <w:rStyle w:val="StringTok"/>
+        </w:rPr>
+        <w:t xml:space="preserve">"black"</w:t>
+      </w:r>
+      <w:r>
+        <w:rPr>
+          <w:rStyle w:val="NormalTok"/>
+        </w:rPr>
+        <w:t xml:space="preserve">, </w:t>
+      </w:r>
+      <w:r>
+        <w:rPr>
+          <w:rStyle w:val="StringTok"/>
+        </w:rPr>
+        <w:t xml:space="preserve">"1"</w:t>
+      </w:r>
+      <w:r>
+        <w:rPr>
+          <w:rStyle w:val="NormalTok"/>
+        </w:rPr>
+        <w:t xml:space="preserve"> </w:t>
+      </w:r>
+      <w:r>
+        <w:rPr>
+          <w:rStyle w:val="OtherTok"/>
+        </w:rPr>
+        <w:t xml:space="preserve">=</w:t>
+      </w:r>
+      <w:r>
+        <w:rPr>
+          <w:rStyle w:val="NormalTok"/>
+        </w:rPr>
+        <w:t xml:space="preserve"> </w:t>
+      </w:r>
+      <w:r>
+        <w:rPr>
+          <w:rStyle w:val="StringTok"/>
+        </w:rPr>
+        <w:t xml:space="preserve">"orange"</w:t>
+      </w:r>
+      <w:r>
+        <w:rPr>
+          <w:rStyle w:val="NormalTok"/>
+        </w:rPr>
+        <w:t xml:space="preserve">), </w:t>
+      </w:r>
+      <w:r>
+        <w:rPr>
+          <w:rStyle w:val="AttributeTok"/>
+        </w:rPr>
+        <w:t xml:space="preserve">name =</w:t>
+      </w:r>
+      <w:r>
+        <w:rPr>
+          <w:rStyle w:val="NormalTok"/>
+        </w:rPr>
+        <w:t xml:space="preserve"> </w:t>
+      </w:r>
+      <w:r>
+        <w:rPr>
+          <w:rStyle w:val="StringTok"/>
+        </w:rPr>
+        <w:t xml:space="preserve">"Travel Insurance"</w:t>
+      </w:r>
+      <w:r>
+        <w:rPr>
+          <w:rStyle w:val="NormalTok"/>
+        </w:rPr>
+        <w:t xml:space="preserve">, </w:t>
+      </w:r>
+      <w:r>
+        <w:rPr>
+          <w:rStyle w:val="AttributeTok"/>
+        </w:rPr>
+        <w:t xml:space="preserve">labels=</w:t>
+      </w:r>
+      <w:r>
+        <w:rPr>
+          <w:rStyle w:val="FunctionTok"/>
+        </w:rPr>
+        <w:t xml:space="preserve">c</w:t>
+      </w:r>
+      <w:r>
+        <w:rPr>
+          <w:rStyle w:val="NormalTok"/>
+        </w:rPr>
+        <w:t xml:space="preserve">(</w:t>
+      </w:r>
+      <w:r>
+        <w:rPr>
+          <w:rStyle w:val="StringTok"/>
+        </w:rPr>
+        <w:t xml:space="preserve">"No "</w:t>
+      </w:r>
+      <w:r>
+        <w:rPr>
+          <w:rStyle w:val="NormalTok"/>
+        </w:rPr>
+        <w:t xml:space="preserve">, </w:t>
+      </w:r>
+      <w:r>
+        <w:rPr>
+          <w:rStyle w:val="StringTok"/>
+        </w:rPr>
+        <w:t xml:space="preserve">"Yes"</w:t>
+      </w:r>
+      <w:r>
+        <w:rPr>
+          <w:rStyle w:val="NormalTok"/>
+        </w:rPr>
+        <w:t xml:space="preserve">)) </w:t>
+      </w:r>
+      <w:r>
+        <w:rPr>
+          <w:rStyle w:val="SpecialCharTok"/>
+        </w:rPr>
+        <w:t xml:space="preserve">+</w:t>
+      </w:r>
+      <w:r>
+        <w:rPr>
+          <w:rStyle w:val="NormalTok"/>
+        </w:rPr>
+        <w:t xml:space="preserve">  </w:t>
+      </w:r>
+      <w:r>
+        <w:rPr>
+          <w:rStyle w:val="CommentTok"/>
+        </w:rPr>
+        <w:t xml:space="preserve"># Sets custom colors for TravelInsurance and customizes legend title</w:t>
+      </w:r>
+      <w:r>
+        <w:br/>
+      </w:r>
+      <w:r>
+        <w:rPr>
+          <w:rStyle w:val="NormalTok"/>
+        </w:rPr>
+        <w:t xml:space="preserve">  </w:t>
+      </w:r>
+      <w:r>
+        <w:rPr>
+          <w:rStyle w:val="FunctionTok"/>
+        </w:rPr>
+        <w:t xml:space="preserve">labs</w:t>
+      </w:r>
+      <w:r>
+        <w:rPr>
+          <w:rStyle w:val="NormalTok"/>
+        </w:rPr>
+        <w:t xml:space="preserve">(</w:t>
+      </w:r>
+      <w:r>
+        <w:rPr>
+          <w:rStyle w:val="AttributeTok"/>
+        </w:rPr>
+        <w:t xml:space="preserve">title =</w:t>
+      </w:r>
+      <w:r>
+        <w:rPr>
+          <w:rStyle w:val="NormalTok"/>
+        </w:rPr>
+        <w:t xml:space="preserve"> </w:t>
+      </w:r>
+      <w:r>
+        <w:rPr>
+          <w:rStyle w:val="StringTok"/>
+        </w:rPr>
+        <w:t xml:space="preserve">"Age vs Income"</w:t>
+      </w:r>
+      <w:r>
+        <w:rPr>
+          <w:rStyle w:val="NormalTok"/>
+        </w:rPr>
+        <w:t xml:space="preserve">, </w:t>
+      </w:r>
+      <w:r>
+        <w:rPr>
+          <w:rStyle w:val="AttributeTok"/>
+        </w:rPr>
+        <w:t xml:space="preserve">x =</w:t>
+      </w:r>
+      <w:r>
+        <w:rPr>
+          <w:rStyle w:val="NormalTok"/>
+        </w:rPr>
+        <w:t xml:space="preserve"> </w:t>
+      </w:r>
+      <w:r>
+        <w:rPr>
+          <w:rStyle w:val="StringTok"/>
+        </w:rPr>
+        <w:t xml:space="preserve">"Age"</w:t>
+      </w:r>
+      <w:r>
+        <w:rPr>
+          <w:rStyle w:val="NormalTok"/>
+        </w:rPr>
+        <w:t xml:space="preserve">, </w:t>
+      </w:r>
+      <w:r>
+        <w:rPr>
+          <w:rStyle w:val="AttributeTok"/>
+        </w:rPr>
+        <w:t xml:space="preserve">y =</w:t>
+      </w:r>
+      <w:r>
+        <w:rPr>
+          <w:rStyle w:val="NormalTok"/>
+        </w:rPr>
+        <w:t xml:space="preserve"> </w:t>
+      </w:r>
+      <w:r>
+        <w:rPr>
+          <w:rStyle w:val="StringTok"/>
+        </w:rPr>
+        <w:t xml:space="preserve">"Annual Income"</w:t>
+      </w:r>
+      <w:r>
+        <w:rPr>
+          <w:rStyle w:val="NormalTok"/>
+        </w:rPr>
+        <w:t xml:space="preserve">) </w:t>
+      </w:r>
+      <w:r>
+        <w:rPr>
+          <w:rStyle w:val="SpecialCharTok"/>
+        </w:rPr>
+        <w:t xml:space="preserve">+</w:t>
+      </w:r>
+      <w:r>
+        <w:rPr>
+          <w:rStyle w:val="NormalTok"/>
+        </w:rPr>
+        <w:t xml:space="preserve">  </w:t>
+      </w:r>
+      <w:r>
+        <w:rPr>
+          <w:rStyle w:val="CommentTok"/>
+        </w:rPr>
+        <w:t xml:space="preserve"># Sets the title and label for x,y axis </w:t>
+      </w:r>
+      <w:r>
+        <w:br/>
+      </w:r>
+      <w:r>
+        <w:rPr>
+          <w:rStyle w:val="NormalTok"/>
+        </w:rPr>
+        <w:t xml:space="preserve">  </w:t>
+      </w:r>
+      <w:r>
+        <w:rPr>
+          <w:rStyle w:val="FunctionTok"/>
+        </w:rPr>
+        <w:t xml:space="preserve">theme_light</w:t>
+      </w:r>
+      <w:r>
+        <w:rPr>
+          <w:rStyle w:val="NormalTok"/>
+        </w:rPr>
+        <w:t xml:space="preserve">()</w:t>
+      </w:r>
+      <w:r>
+        <w:br/>
+      </w:r>
+      <w:r>
+        <w:rPr>
+          <w:rStyle w:val="NormalTok"/>
+        </w:rPr>
+        <w:t xml:space="preserve">p </w:t>
+      </w:r>
+    </w:p>
+    <w:p>
+      <w:pPr>
+        <w:pStyle w:val="FirstParagraph"/>
+      </w:pPr>
       <w:r>
         <w:drawing>
           <wp:inline>
             <wp:extent cx="5334000" cy="2667000"/>
             <wp:effectExtent b="0" l="0" r="0" t="0"/>
-            <wp:docPr descr="" title="" id="43" name="Picture"/>
+            <wp:docPr descr="" title="" id="48" name="Picture"/>
             <a:graphic>
               <a:graphicData uri="http://schemas.openxmlformats.org/drawingml/2006/picture">
                 <pic:pic>
                   <pic:nvPicPr>
-                    <pic:cNvPr descr="Project_code_files/figure-docx/unnamed-chunk-7-1.png" id="44" name="Picture"/>
+                    <pic:cNvPr descr="Project_code_files/figure-docx/unnamed-chunk-7-1.png" id="49" name="Picture"/>
                     <pic:cNvPicPr>
                       <a:picLocks noChangeArrowheads="1" noChangeAspect="1"/>
                     </pic:cNvPicPr>
                   </pic:nvPicPr>
                   <pic:blipFill>
-                    <a:blip r:embed="rId42"/>
+                    <a:blip r:embed="rId47"/>
                     <a:stretch>
                       <a:fillRect/>
                     </a:stretch>
@@ -7294,14 +10685,784 @@
         </w:drawing>
       </w:r>
     </w:p>
-    <w:bookmarkEnd w:id="45"/>
-    <w:bookmarkStart w:id="49" w:name="ageincome-as-boxplot"/>
+    <w:bookmarkEnd w:id="50"/>
+    <w:bookmarkStart w:id="54" w:name="ageincome-as-box-plot"/>
     <w:p>
       <w:pPr>
         <w:pStyle w:val="Heading2"/>
       </w:pPr>
       <w:r>
-        <w:t xml:space="preserve">Age/Income as boxplot</w:t>
+        <w:t xml:space="preserve">Age/Income as box-plot</w:t>
+      </w:r>
+    </w:p>
+    <w:p>
+      <w:pPr>
+        <w:pStyle w:val="SourceCode"/>
+      </w:pPr>
+      <w:r>
+        <w:rPr>
+          <w:rStyle w:val="FunctionTok"/>
+        </w:rPr>
+        <w:t xml:space="preserve">ggplot</w:t>
+      </w:r>
+      <w:r>
+        <w:rPr>
+          <w:rStyle w:val="NormalTok"/>
+        </w:rPr>
+        <w:t xml:space="preserve">(data, </w:t>
+      </w:r>
+      <w:r>
+        <w:rPr>
+          <w:rStyle w:val="FunctionTok"/>
+        </w:rPr>
+        <w:t xml:space="preserve">aes</w:t>
+      </w:r>
+      <w:r>
+        <w:rPr>
+          <w:rStyle w:val="NormalTok"/>
+        </w:rPr>
+        <w:t xml:space="preserve">(</w:t>
+      </w:r>
+      <w:r>
+        <w:rPr>
+          <w:rStyle w:val="AttributeTok"/>
+        </w:rPr>
+        <w:t xml:space="preserve">x =</w:t>
+      </w:r>
+      <w:r>
+        <w:rPr>
+          <w:rStyle w:val="NormalTok"/>
+        </w:rPr>
+        <w:t xml:space="preserve"> </w:t>
+      </w:r>
+      <w:r>
+        <w:rPr>
+          <w:rStyle w:val="FunctionTok"/>
+        </w:rPr>
+        <w:t xml:space="preserve">as.factor</w:t>
+      </w:r>
+      <w:r>
+        <w:rPr>
+          <w:rStyle w:val="NormalTok"/>
+        </w:rPr>
+        <w:t xml:space="preserve">(Age), </w:t>
+      </w:r>
+      <w:r>
+        <w:rPr>
+          <w:rStyle w:val="AttributeTok"/>
+        </w:rPr>
+        <w:t xml:space="preserve">y =</w:t>
+      </w:r>
+      <w:r>
+        <w:rPr>
+          <w:rStyle w:val="NormalTok"/>
+        </w:rPr>
+        <w:t xml:space="preserve"> AnnualIncomeUSD, </w:t>
+      </w:r>
+      <w:r>
+        <w:rPr>
+          <w:rStyle w:val="AttributeTok"/>
+        </w:rPr>
+        <w:t xml:space="preserve">fill=</w:t>
+      </w:r>
+      <w:r>
+        <w:rPr>
+          <w:rStyle w:val="FunctionTok"/>
+        </w:rPr>
+        <w:t xml:space="preserve">as.factor</w:t>
+      </w:r>
+      <w:r>
+        <w:rPr>
+          <w:rStyle w:val="NormalTok"/>
+        </w:rPr>
+        <w:t xml:space="preserve">(TravelInsurance)  )) </w:t>
+      </w:r>
+      <w:r>
+        <w:rPr>
+          <w:rStyle w:val="SpecialCharTok"/>
+        </w:rPr>
+        <w:t xml:space="preserve">+</w:t>
+      </w:r>
+      <w:r>
+        <w:rPr>
+          <w:rStyle w:val="NormalTok"/>
+        </w:rPr>
+        <w:t xml:space="preserve"> </w:t>
+      </w:r>
+      <w:r>
+        <w:rPr>
+          <w:rStyle w:val="CommentTok"/>
+        </w:rPr>
+        <w:t xml:space="preserve"># Plot Age ( min-max) vs AnnualIncomeUSD with fill color as TravelInsurance</w:t>
+      </w:r>
+      <w:r>
+        <w:br/>
+      </w:r>
+      <w:r>
+        <w:rPr>
+          <w:rStyle w:val="NormalTok"/>
+        </w:rPr>
+        <w:t xml:space="preserve">  </w:t>
+      </w:r>
+      <w:r>
+        <w:rPr>
+          <w:rStyle w:val="FunctionTok"/>
+        </w:rPr>
+        <w:t xml:space="preserve">geom_boxplot</w:t>
+      </w:r>
+      <w:r>
+        <w:rPr>
+          <w:rStyle w:val="NormalTok"/>
+        </w:rPr>
+        <w:t xml:space="preserve">() </w:t>
+      </w:r>
+      <w:r>
+        <w:rPr>
+          <w:rStyle w:val="SpecialCharTok"/>
+        </w:rPr>
+        <w:t xml:space="preserve">+</w:t>
+      </w:r>
+      <w:r>
+        <w:br/>
+      </w:r>
+      <w:r>
+        <w:rPr>
+          <w:rStyle w:val="NormalTok"/>
+        </w:rPr>
+        <w:t xml:space="preserve">  </w:t>
+      </w:r>
+      <w:r>
+        <w:rPr>
+          <w:rStyle w:val="FunctionTok"/>
+        </w:rPr>
+        <w:t xml:space="preserve">labs</w:t>
+      </w:r>
+      <w:r>
+        <w:rPr>
+          <w:rStyle w:val="NormalTok"/>
+        </w:rPr>
+        <w:t xml:space="preserve">(</w:t>
+      </w:r>
+      <w:r>
+        <w:rPr>
+          <w:rStyle w:val="AttributeTok"/>
+        </w:rPr>
+        <w:t xml:space="preserve">title =</w:t>
+      </w:r>
+      <w:r>
+        <w:rPr>
+          <w:rStyle w:val="NormalTok"/>
+        </w:rPr>
+        <w:t xml:space="preserve"> </w:t>
+      </w:r>
+      <w:r>
+        <w:rPr>
+          <w:rStyle w:val="StringTok"/>
+        </w:rPr>
+        <w:t xml:space="preserve">"Box Plot of Annual Income by Age"</w:t>
+      </w:r>
+      <w:r>
+        <w:rPr>
+          <w:rStyle w:val="NormalTok"/>
+        </w:rPr>
+        <w:t xml:space="preserve">, </w:t>
+      </w:r>
+      <w:r>
+        <w:rPr>
+          <w:rStyle w:val="AttributeTok"/>
+        </w:rPr>
+        <w:t xml:space="preserve">x =</w:t>
+      </w:r>
+      <w:r>
+        <w:rPr>
+          <w:rStyle w:val="NormalTok"/>
+        </w:rPr>
+        <w:t xml:space="preserve"> </w:t>
+      </w:r>
+      <w:r>
+        <w:rPr>
+          <w:rStyle w:val="StringTok"/>
+        </w:rPr>
+        <w:t xml:space="preserve">"Age"</w:t>
+      </w:r>
+      <w:r>
+        <w:rPr>
+          <w:rStyle w:val="NormalTok"/>
+        </w:rPr>
+        <w:t xml:space="preserve">, </w:t>
+      </w:r>
+      <w:r>
+        <w:rPr>
+          <w:rStyle w:val="AttributeTok"/>
+        </w:rPr>
+        <w:t xml:space="preserve">y =</w:t>
+      </w:r>
+      <w:r>
+        <w:rPr>
+          <w:rStyle w:val="NormalTok"/>
+        </w:rPr>
+        <w:t xml:space="preserve"> </w:t>
+      </w:r>
+      <w:r>
+        <w:rPr>
+          <w:rStyle w:val="StringTok"/>
+        </w:rPr>
+        <w:t xml:space="preserve">"Annual Income"</w:t>
+      </w:r>
+      <w:r>
+        <w:rPr>
+          <w:rStyle w:val="NormalTok"/>
+        </w:rPr>
+        <w:t xml:space="preserve">, </w:t>
+      </w:r>
+      <w:r>
+        <w:rPr>
+          <w:rStyle w:val="AttributeTok"/>
+        </w:rPr>
+        <w:t xml:space="preserve">fill =</w:t>
+      </w:r>
+      <w:r>
+        <w:rPr>
+          <w:rStyle w:val="NormalTok"/>
+        </w:rPr>
+        <w:t xml:space="preserve"> </w:t>
+      </w:r>
+      <w:r>
+        <w:rPr>
+          <w:rStyle w:val="StringTok"/>
+        </w:rPr>
+        <w:t xml:space="preserve">"Travel</w:t>
+      </w:r>
+      <w:r>
+        <w:rPr>
+          <w:rStyle w:val="SpecialCharTok"/>
+        </w:rPr>
+        <w:t xml:space="preserve">\n</w:t>
+      </w:r>
+      <w:r>
+        <w:rPr>
+          <w:rStyle w:val="StringTok"/>
+        </w:rPr>
+        <w:t xml:space="preserve">Insurance"</w:t>
+      </w:r>
+      <w:r>
+        <w:rPr>
+          <w:rStyle w:val="NormalTok"/>
+        </w:rPr>
+        <w:t xml:space="preserve"> ) </w:t>
+      </w:r>
+      <w:r>
+        <w:rPr>
+          <w:rStyle w:val="SpecialCharTok"/>
+        </w:rPr>
+        <w:t xml:space="preserve">+</w:t>
+      </w:r>
+      <w:r>
+        <w:rPr>
+          <w:rStyle w:val="NormalTok"/>
+        </w:rPr>
+        <w:t xml:space="preserve"> </w:t>
+      </w:r>
+      <w:r>
+        <w:rPr>
+          <w:rStyle w:val="CommentTok"/>
+        </w:rPr>
+        <w:t xml:space="preserve"># Sets the title and label for x,y axis and legend title</w:t>
+      </w:r>
+      <w:r>
+        <w:br/>
+      </w:r>
+      <w:r>
+        <w:rPr>
+          <w:rStyle w:val="NormalTok"/>
+        </w:rPr>
+        <w:t xml:space="preserve">  </w:t>
+      </w:r>
+      <w:r>
+        <w:rPr>
+          <w:rStyle w:val="FunctionTok"/>
+        </w:rPr>
+        <w:t xml:space="preserve">scale_y_continuous</w:t>
+      </w:r>
+      <w:r>
+        <w:rPr>
+          <w:rStyle w:val="NormalTok"/>
+        </w:rPr>
+        <w:t xml:space="preserve">(</w:t>
+      </w:r>
+      <w:r>
+        <w:rPr>
+          <w:rStyle w:val="AttributeTok"/>
+        </w:rPr>
+        <w:t xml:space="preserve">labels =</w:t>
+      </w:r>
+      <w:r>
+        <w:rPr>
+          <w:rStyle w:val="NormalTok"/>
+        </w:rPr>
+        <w:t xml:space="preserve"> scales</w:t>
+      </w:r>
+      <w:r>
+        <w:rPr>
+          <w:rStyle w:val="SpecialCharTok"/>
+        </w:rPr>
+        <w:t xml:space="preserve">::</w:t>
+      </w:r>
+      <w:r>
+        <w:rPr>
+          <w:rStyle w:val="FunctionTok"/>
+        </w:rPr>
+        <w:t xml:space="preserve">dollar_format</w:t>
+      </w:r>
+      <w:r>
+        <w:rPr>
+          <w:rStyle w:val="NormalTok"/>
+        </w:rPr>
+        <w:t xml:space="preserve">(), </w:t>
+      </w:r>
+      <w:r>
+        <w:rPr>
+          <w:rStyle w:val="AttributeTok"/>
+        </w:rPr>
+        <w:t xml:space="preserve">breaks =</w:t>
+      </w:r>
+      <w:r>
+        <w:rPr>
+          <w:rStyle w:val="NormalTok"/>
+        </w:rPr>
+        <w:t xml:space="preserve"> </w:t>
+      </w:r>
+      <w:r>
+        <w:rPr>
+          <w:rStyle w:val="FunctionTok"/>
+        </w:rPr>
+        <w:t xml:space="preserve">seq</w:t>
+      </w:r>
+      <w:r>
+        <w:rPr>
+          <w:rStyle w:val="NormalTok"/>
+        </w:rPr>
+        <w:t xml:space="preserve">(</w:t>
+      </w:r>
+      <w:r>
+        <w:rPr>
+          <w:rStyle w:val="AttributeTok"/>
+        </w:rPr>
+        <w:t xml:space="preserve">from =</w:t>
+      </w:r>
+      <w:r>
+        <w:rPr>
+          <w:rStyle w:val="NormalTok"/>
+        </w:rPr>
+        <w:t xml:space="preserve"> </w:t>
+      </w:r>
+      <w:r>
+        <w:rPr>
+          <w:rStyle w:val="FunctionTok"/>
+        </w:rPr>
+        <w:t xml:space="preserve">min</w:t>
+      </w:r>
+      <w:r>
+        <w:rPr>
+          <w:rStyle w:val="NormalTok"/>
+        </w:rPr>
+        <w:t xml:space="preserve">(data</w:t>
+      </w:r>
+      <w:r>
+        <w:rPr>
+          <w:rStyle w:val="SpecialCharTok"/>
+        </w:rPr>
+        <w:t xml:space="preserve">$</w:t>
+      </w:r>
+      <w:r>
+        <w:rPr>
+          <w:rStyle w:val="NormalTok"/>
+        </w:rPr>
+        <w:t xml:space="preserve">AnnualIncomeUSD), </w:t>
+      </w:r>
+      <w:r>
+        <w:rPr>
+          <w:rStyle w:val="AttributeTok"/>
+        </w:rPr>
+        <w:t xml:space="preserve">to =</w:t>
+      </w:r>
+      <w:r>
+        <w:rPr>
+          <w:rStyle w:val="NormalTok"/>
+        </w:rPr>
+        <w:t xml:space="preserve"> </w:t>
+      </w:r>
+      <w:r>
+        <w:rPr>
+          <w:rStyle w:val="FunctionTok"/>
+        </w:rPr>
+        <w:t xml:space="preserve">max</w:t>
+      </w:r>
+      <w:r>
+        <w:rPr>
+          <w:rStyle w:val="NormalTok"/>
+        </w:rPr>
+        <w:t xml:space="preserve">(data</w:t>
+      </w:r>
+      <w:r>
+        <w:rPr>
+          <w:rStyle w:val="SpecialCharTok"/>
+        </w:rPr>
+        <w:t xml:space="preserve">$</w:t>
+      </w:r>
+      <w:r>
+        <w:rPr>
+          <w:rStyle w:val="NormalTok"/>
+        </w:rPr>
+        <w:t xml:space="preserve">AnnualIncomeUSD), </w:t>
+      </w:r>
+      <w:r>
+        <w:rPr>
+          <w:rStyle w:val="AttributeTok"/>
+        </w:rPr>
+        <w:t xml:space="preserve">by =</w:t>
+      </w:r>
+      <w:r>
+        <w:rPr>
+          <w:rStyle w:val="NormalTok"/>
+        </w:rPr>
+        <w:t xml:space="preserve"> </w:t>
+      </w:r>
+      <w:r>
+        <w:rPr>
+          <w:rStyle w:val="DecValTok"/>
+        </w:rPr>
+        <w:t xml:space="preserve">2000</w:t>
+      </w:r>
+      <w:r>
+        <w:rPr>
+          <w:rStyle w:val="NormalTok"/>
+        </w:rPr>
+        <w:t xml:space="preserve">)) </w:t>
+      </w:r>
+      <w:r>
+        <w:rPr>
+          <w:rStyle w:val="SpecialCharTok"/>
+        </w:rPr>
+        <w:t xml:space="preserve">+</w:t>
+      </w:r>
+      <w:r>
+        <w:rPr>
+          <w:rStyle w:val="NormalTok"/>
+        </w:rPr>
+        <w:t xml:space="preserve"> </w:t>
+      </w:r>
+      <w:r>
+        <w:rPr>
+          <w:rStyle w:val="CommentTok"/>
+        </w:rPr>
+        <w:t xml:space="preserve"># Formats the y-axis labels as dollars and increase by 2k </w:t>
+      </w:r>
+      <w:r>
+        <w:br/>
+      </w:r>
+      <w:r>
+        <w:rPr>
+          <w:rStyle w:val="NormalTok"/>
+        </w:rPr>
+        <w:t xml:space="preserve">  </w:t>
+      </w:r>
+      <w:r>
+        <w:rPr>
+          <w:rStyle w:val="CommentTok"/>
+        </w:rPr>
+        <w:t xml:space="preserve"># change the text of legend title </w:t>
+      </w:r>
+      <w:r>
+        <w:br/>
+      </w:r>
+      <w:r>
+        <w:rPr>
+          <w:rStyle w:val="NormalTok"/>
+        </w:rPr>
+        <w:t xml:space="preserve">  </w:t>
+      </w:r>
+      <w:r>
+        <w:rPr>
+          <w:rStyle w:val="FunctionTok"/>
+        </w:rPr>
+        <w:t xml:space="preserve">scale_fill_manual</w:t>
+      </w:r>
+      <w:r>
+        <w:rPr>
+          <w:rStyle w:val="NormalTok"/>
+        </w:rPr>
+        <w:t xml:space="preserve">(</w:t>
+      </w:r>
+      <w:r>
+        <w:rPr>
+          <w:rStyle w:val="AttributeTok"/>
+        </w:rPr>
+        <w:t xml:space="preserve">values =</w:t>
+      </w:r>
+      <w:r>
+        <w:rPr>
+          <w:rStyle w:val="NormalTok"/>
+        </w:rPr>
+        <w:t xml:space="preserve"> </w:t>
+      </w:r>
+      <w:r>
+        <w:rPr>
+          <w:rStyle w:val="FunctionTok"/>
+        </w:rPr>
+        <w:t xml:space="preserve">c</w:t>
+      </w:r>
+      <w:r>
+        <w:rPr>
+          <w:rStyle w:val="NormalTok"/>
+        </w:rPr>
+        <w:t xml:space="preserve">(</w:t>
+      </w:r>
+      <w:r>
+        <w:rPr>
+          <w:rStyle w:val="StringTok"/>
+        </w:rPr>
+        <w:t xml:space="preserve">"0"</w:t>
+      </w:r>
+      <w:r>
+        <w:rPr>
+          <w:rStyle w:val="NormalTok"/>
+        </w:rPr>
+        <w:t xml:space="preserve"> </w:t>
+      </w:r>
+      <w:r>
+        <w:rPr>
+          <w:rStyle w:val="OtherTok"/>
+        </w:rPr>
+        <w:t xml:space="preserve">=</w:t>
+      </w:r>
+      <w:r>
+        <w:rPr>
+          <w:rStyle w:val="NormalTok"/>
+        </w:rPr>
+        <w:t xml:space="preserve"> </w:t>
+      </w:r>
+      <w:r>
+        <w:rPr>
+          <w:rStyle w:val="StringTok"/>
+        </w:rPr>
+        <w:t xml:space="preserve">"gray"</w:t>
+      </w:r>
+      <w:r>
+        <w:rPr>
+          <w:rStyle w:val="NormalTok"/>
+        </w:rPr>
+        <w:t xml:space="preserve">, </w:t>
+      </w:r>
+      <w:r>
+        <w:rPr>
+          <w:rStyle w:val="StringTok"/>
+        </w:rPr>
+        <w:t xml:space="preserve">"1"</w:t>
+      </w:r>
+      <w:r>
+        <w:rPr>
+          <w:rStyle w:val="NormalTok"/>
+        </w:rPr>
+        <w:t xml:space="preserve"> </w:t>
+      </w:r>
+      <w:r>
+        <w:rPr>
+          <w:rStyle w:val="OtherTok"/>
+        </w:rPr>
+        <w:t xml:space="preserve">=</w:t>
+      </w:r>
+      <w:r>
+        <w:rPr>
+          <w:rStyle w:val="NormalTok"/>
+        </w:rPr>
+        <w:t xml:space="preserve"> </w:t>
+      </w:r>
+      <w:r>
+        <w:rPr>
+          <w:rStyle w:val="StringTok"/>
+        </w:rPr>
+        <w:t xml:space="preserve">"green"</w:t>
+      </w:r>
+      <w:r>
+        <w:rPr>
+          <w:rStyle w:val="NormalTok"/>
+        </w:rPr>
+        <w:t xml:space="preserve">), </w:t>
+      </w:r>
+      <w:r>
+        <w:rPr>
+          <w:rStyle w:val="AttributeTok"/>
+        </w:rPr>
+        <w:t xml:space="preserve">labels =</w:t>
+      </w:r>
+      <w:r>
+        <w:rPr>
+          <w:rStyle w:val="NormalTok"/>
+        </w:rPr>
+        <w:t xml:space="preserve"> </w:t>
+      </w:r>
+      <w:r>
+        <w:rPr>
+          <w:rStyle w:val="FunctionTok"/>
+        </w:rPr>
+        <w:t xml:space="preserve">c</w:t>
+      </w:r>
+      <w:r>
+        <w:rPr>
+          <w:rStyle w:val="NormalTok"/>
+        </w:rPr>
+        <w:t xml:space="preserve">(</w:t>
+      </w:r>
+      <w:r>
+        <w:rPr>
+          <w:rStyle w:val="StringTok"/>
+        </w:rPr>
+        <w:t xml:space="preserve">"No"</w:t>
+      </w:r>
+      <w:r>
+        <w:rPr>
+          <w:rStyle w:val="NormalTok"/>
+        </w:rPr>
+        <w:t xml:space="preserve">, </w:t>
+      </w:r>
+      <w:r>
+        <w:rPr>
+          <w:rStyle w:val="StringTok"/>
+        </w:rPr>
+        <w:t xml:space="preserve">"Yes"</w:t>
+      </w:r>
+      <w:r>
+        <w:rPr>
+          <w:rStyle w:val="NormalTok"/>
+        </w:rPr>
+        <w:t xml:space="preserve">)) </w:t>
+      </w:r>
+      <w:r>
+        <w:rPr>
+          <w:rStyle w:val="SpecialCharTok"/>
+        </w:rPr>
+        <w:t xml:space="preserve">+</w:t>
+      </w:r>
+      <w:r>
+        <w:rPr>
+          <w:rStyle w:val="NormalTok"/>
+        </w:rPr>
+        <w:t xml:space="preserve">  </w:t>
+      </w:r>
+      <w:r>
+        <w:rPr>
+          <w:rStyle w:val="CommentTok"/>
+        </w:rPr>
+        <w:t xml:space="preserve"># Sets custom colors and labels for the legend</w:t>
+      </w:r>
+      <w:r>
+        <w:br/>
+      </w:r>
+      <w:r>
+        <w:rPr>
+          <w:rStyle w:val="NormalTok"/>
+        </w:rPr>
+        <w:t xml:space="preserve">  </w:t>
+      </w:r>
+      <w:r>
+        <w:rPr>
+          <w:rStyle w:val="FunctionTok"/>
+        </w:rPr>
+        <w:t xml:space="preserve">theme_light</w:t>
+      </w:r>
+      <w:r>
+        <w:rPr>
+          <w:rStyle w:val="NormalTok"/>
+        </w:rPr>
+        <w:t xml:space="preserve">() </w:t>
+      </w:r>
+      <w:r>
+        <w:rPr>
+          <w:rStyle w:val="SpecialCharTok"/>
+        </w:rPr>
+        <w:t xml:space="preserve">+</w:t>
+      </w:r>
+      <w:r>
+        <w:rPr>
+          <w:rStyle w:val="NormalTok"/>
+        </w:rPr>
+        <w:t xml:space="preserve">  </w:t>
+      </w:r>
+      <w:r>
+        <w:br/>
+      </w:r>
+      <w:r>
+        <w:rPr>
+          <w:rStyle w:val="NormalTok"/>
+        </w:rPr>
+        <w:t xml:space="preserve">  </w:t>
+      </w:r>
+      <w:r>
+        <w:rPr>
+          <w:rStyle w:val="FunctionTok"/>
+        </w:rPr>
+        <w:t xml:space="preserve">theme</w:t>
+      </w:r>
+      <w:r>
+        <w:rPr>
+          <w:rStyle w:val="NormalTok"/>
+        </w:rPr>
+        <w:t xml:space="preserve">(  </w:t>
+      </w:r>
+      <w:r>
+        <w:rPr>
+          <w:rStyle w:val="AttributeTok"/>
+        </w:rPr>
+        <w:t xml:space="preserve">plot.title =</w:t>
+      </w:r>
+      <w:r>
+        <w:rPr>
+          <w:rStyle w:val="NormalTok"/>
+        </w:rPr>
+        <w:t xml:space="preserve"> </w:t>
+      </w:r>
+      <w:r>
+        <w:rPr>
+          <w:rStyle w:val="FunctionTok"/>
+        </w:rPr>
+        <w:t xml:space="preserve">element_text</w:t>
+      </w:r>
+      <w:r>
+        <w:rPr>
+          <w:rStyle w:val="NormalTok"/>
+        </w:rPr>
+        <w:t xml:space="preserve">(</w:t>
+      </w:r>
+      <w:r>
+        <w:rPr>
+          <w:rStyle w:val="AttributeTok"/>
+        </w:rPr>
+        <w:t xml:space="preserve">hjust =</w:t>
+      </w:r>
+      <w:r>
+        <w:rPr>
+          <w:rStyle w:val="NormalTok"/>
+        </w:rPr>
+        <w:t xml:space="preserve"> </w:t>
+      </w:r>
+      <w:r>
+        <w:rPr>
+          <w:rStyle w:val="FloatTok"/>
+        </w:rPr>
+        <w:t xml:space="preserve">0.5</w:t>
+      </w:r>
+      <w:r>
+        <w:rPr>
+          <w:rStyle w:val="NormalTok"/>
+        </w:rPr>
+        <w:t xml:space="preserve">)  ) </w:t>
+      </w:r>
+      <w:r>
+        <w:rPr>
+          <w:rStyle w:val="CommentTok"/>
+        </w:rPr>
+        <w:t xml:space="preserve"># Centers the plot title</w:t>
       </w:r>
     </w:p>
     <w:p>
@@ -7313,18 +11474,18 @@
           <wp:inline>
             <wp:extent cx="5334000" cy="2667000"/>
             <wp:effectExtent b="0" l="0" r="0" t="0"/>
-            <wp:docPr descr="" title="" id="47" name="Picture"/>
+            <wp:docPr descr="" title="" id="52" name="Picture"/>
             <a:graphic>
               <a:graphicData uri="http://schemas.openxmlformats.org/drawingml/2006/picture">
                 <pic:pic>
                   <pic:nvPicPr>
-                    <pic:cNvPr descr="Project_code_files/figure-docx/unnamed-chunk-8-1.png" id="48" name="Picture"/>
+                    <pic:cNvPr descr="Project_code_files/figure-docx/unnamed-chunk-8-1.png" id="53" name="Picture"/>
                     <pic:cNvPicPr>
                       <a:picLocks noChangeArrowheads="1" noChangeAspect="1"/>
                     </pic:cNvPicPr>
                   </pic:nvPicPr>
                   <pic:blipFill>
-                    <a:blip r:embed="rId46"/>
+                    <a:blip r:embed="rId51"/>
                     <a:stretch>
                       <a:fillRect/>
                     </a:stretch>
@@ -7351,8 +11512,8 @@
         </w:drawing>
       </w:r>
     </w:p>
-    <w:bookmarkEnd w:id="49"/>
-    <w:bookmarkEnd w:id="50"/>
+    <w:bookmarkEnd w:id="54"/>
+    <w:bookmarkEnd w:id="55"/>
     <w:sectPr/>
   </w:body>
 </w:document>
@@ -7551,6 +11712,18 @@
     <w:abstractNumId w:val="991"/>
   </w:num>
   <w:num w:numId="1005">
+    <w:abstractNumId w:val="991"/>
+  </w:num>
+  <w:num w:numId="1006">
+    <w:abstractNumId w:val="991"/>
+  </w:num>
+  <w:num w:numId="1007">
+    <w:abstractNumId w:val="991"/>
+  </w:num>
+  <w:num w:numId="1008">
+    <w:abstractNumId w:val="991"/>
+  </w:num>
+  <w:num w:numId="1009">
     <w:abstractNumId w:val="991"/>
   </w:num>
 </w:numbering>

</xml_diff>